<commit_message>
add block diagram on documentation
</commit_message>
<xml_diff>
--- a/Project/documentation/EliteRentals.docx
+++ b/Project/documentation/EliteRentals.docx
@@ -306,14 +306,52 @@
           <w:lang w:val="en-US"/>
         </w:rPr>
       </w:pPr>
+      <w:proofErr w:type="spellStart"/>
       <w:r>
         <w:rPr>
           <w:rFonts w:ascii="Cambria Math" w:hAnsi="Cambria Math"/>
           <w:sz w:val="44"/>
           <w:szCs w:val="44"/>
         </w:rPr>
-        <w:t>Programmes and softwares</w:t>
+        <w:t>Programmes</w:t>
       </w:r>
+      <w:proofErr w:type="spellEnd"/>
+      <w:r>
+        <w:rPr>
+          <w:rFonts w:ascii="Cambria Math" w:hAnsi="Cambria Math"/>
+          <w:sz w:val="44"/>
+          <w:szCs w:val="44"/>
+        </w:rPr>
+        <w:t xml:space="preserve"> </w:t>
+      </w:r>
+      <w:proofErr w:type="spellStart"/>
+      <w:r>
+        <w:rPr>
+          <w:rFonts w:ascii="Cambria Math" w:hAnsi="Cambria Math"/>
+          <w:sz w:val="44"/>
+          <w:szCs w:val="44"/>
+        </w:rPr>
+        <w:t>and</w:t>
+      </w:r>
+      <w:proofErr w:type="spellEnd"/>
+      <w:r>
+        <w:rPr>
+          <w:rFonts w:ascii="Cambria Math" w:hAnsi="Cambria Math"/>
+          <w:sz w:val="44"/>
+          <w:szCs w:val="44"/>
+        </w:rPr>
+        <w:t xml:space="preserve"> </w:t>
+      </w:r>
+      <w:proofErr w:type="spellStart"/>
+      <w:r>
+        <w:rPr>
+          <w:rFonts w:ascii="Cambria Math" w:hAnsi="Cambria Math"/>
+          <w:sz w:val="44"/>
+          <w:szCs w:val="44"/>
+        </w:rPr>
+        <w:t>softwares</w:t>
+      </w:r>
+      <w:proofErr w:type="spellEnd"/>
       <w:r>
         <w:rPr>
           <w:rFonts w:ascii="Cambria Math" w:hAnsi="Cambria Math"/>
@@ -346,6 +384,30 @@
           <w:lang w:val="en-US"/>
         </w:rPr>
         <w:t xml:space="preserve">Languages used </w:t>
+      </w:r>
+    </w:p>
+    <w:p>
+      <w:pPr>
+        <w:pStyle w:val="a9"/>
+        <w:numPr>
+          <w:ilvl w:val="0"/>
+          <w:numId w:val="1"/>
+        </w:numPr>
+        <w:rPr>
+          <w:rFonts w:ascii="Cambria Math" w:hAnsi="Cambria Math"/>
+          <w:sz w:val="44"/>
+          <w:szCs w:val="44"/>
+          <w:lang w:val="en-US"/>
+        </w:rPr>
+      </w:pPr>
+      <w:r>
+        <w:rPr>
+          <w:rFonts w:ascii="Cambria Math" w:hAnsi="Cambria Math"/>
+          <w:sz w:val="44"/>
+          <w:szCs w:val="44"/>
+          <w:lang w:val="en-US"/>
+        </w:rPr>
+        <w:t>Block diagram</w:t>
       </w:r>
       <w:r>
         <w:rPr>
@@ -602,14 +664,34 @@
                 <w:lang w:val="en-US"/>
               </w:rPr>
             </w:pPr>
+            <w:proofErr w:type="spellStart"/>
             <w:r>
               <w:rPr>
                 <w:rFonts w:ascii="Cambria Math" w:hAnsi="Cambria Math"/>
                 <w:sz w:val="40"/>
                 <w:szCs w:val="40"/>
               </w:rPr>
-              <w:t>Back-End Develope</w:t>
-            </w:r>
+              <w:t>Back-End</w:t>
+            </w:r>
+            <w:proofErr w:type="spellEnd"/>
+            <w:r>
+              <w:rPr>
+                <w:rFonts w:ascii="Cambria Math" w:hAnsi="Cambria Math"/>
+                <w:sz w:val="40"/>
+                <w:szCs w:val="40"/>
+              </w:rPr>
+              <w:t xml:space="preserve"> </w:t>
+            </w:r>
+            <w:proofErr w:type="spellStart"/>
+            <w:r>
+              <w:rPr>
+                <w:rFonts w:ascii="Cambria Math" w:hAnsi="Cambria Math"/>
+                <w:sz w:val="40"/>
+                <w:szCs w:val="40"/>
+              </w:rPr>
+              <w:t>Develope</w:t>
+            </w:r>
+            <w:proofErr w:type="spellEnd"/>
             <w:r>
               <w:rPr>
                 <w:rFonts w:ascii="Cambria Math" w:hAnsi="Cambria Math"/>
@@ -695,14 +777,34 @@
                 <w:lang w:val="en-US"/>
               </w:rPr>
             </w:pPr>
+            <w:proofErr w:type="spellStart"/>
             <w:r>
               <w:rPr>
                 <w:rFonts w:ascii="Cambria Math" w:hAnsi="Cambria Math"/>
                 <w:sz w:val="40"/>
                 <w:szCs w:val="40"/>
               </w:rPr>
-              <w:t>Front-End Developer</w:t>
-            </w:r>
+              <w:t>Front-End</w:t>
+            </w:r>
+            <w:proofErr w:type="spellEnd"/>
+            <w:r>
+              <w:rPr>
+                <w:rFonts w:ascii="Cambria Math" w:hAnsi="Cambria Math"/>
+                <w:sz w:val="40"/>
+                <w:szCs w:val="40"/>
+              </w:rPr>
+              <w:t xml:space="preserve"> </w:t>
+            </w:r>
+            <w:proofErr w:type="spellStart"/>
+            <w:r>
+              <w:rPr>
+                <w:rFonts w:ascii="Cambria Math" w:hAnsi="Cambria Math"/>
+                <w:sz w:val="40"/>
+                <w:szCs w:val="40"/>
+              </w:rPr>
+              <w:t>Developer</w:t>
+            </w:r>
+            <w:proofErr w:type="spellEnd"/>
           </w:p>
         </w:tc>
         <w:tc>
@@ -759,16 +861,7 @@
                 <w:szCs w:val="40"/>
                 <w:lang w:val="en-US"/>
               </w:rPr>
-              <w:t>Atanas Todorov</w:t>
-            </w:r>
-            <w:r>
-              <w:rPr>
-                <w:rFonts w:ascii="Cambria Math" w:hAnsi="Cambria Math"/>
-                <w:sz w:val="40"/>
-                <w:szCs w:val="40"/>
-                <w:lang w:val="en-US"/>
-              </w:rPr>
-              <w:t xml:space="preserve"> </w:t>
+              <w:t xml:space="preserve">Atanas Todorov </w:t>
             </w:r>
           </w:p>
         </w:tc>
@@ -788,14 +881,52 @@
                 <w:lang w:val="en-US"/>
               </w:rPr>
             </w:pPr>
+            <w:proofErr w:type="spellStart"/>
             <w:r>
               <w:rPr>
                 <w:rFonts w:ascii="Cambria Math" w:hAnsi="Cambria Math"/>
                 <w:sz w:val="40"/>
                 <w:szCs w:val="40"/>
               </w:rPr>
-              <w:t>Scrum Trainer &amp; Developer</w:t>
-            </w:r>
+              <w:t>Scrum</w:t>
+            </w:r>
+            <w:proofErr w:type="spellEnd"/>
+            <w:r>
+              <w:rPr>
+                <w:rFonts w:ascii="Cambria Math" w:hAnsi="Cambria Math"/>
+                <w:sz w:val="40"/>
+                <w:szCs w:val="40"/>
+              </w:rPr>
+              <w:t xml:space="preserve"> </w:t>
+            </w:r>
+            <w:proofErr w:type="spellStart"/>
+            <w:r>
+              <w:rPr>
+                <w:rFonts w:ascii="Cambria Math" w:hAnsi="Cambria Math"/>
+                <w:sz w:val="40"/>
+                <w:szCs w:val="40"/>
+              </w:rPr>
+              <w:t>Trainer</w:t>
+            </w:r>
+            <w:proofErr w:type="spellEnd"/>
+            <w:r>
+              <w:rPr>
+                <w:rFonts w:ascii="Cambria Math" w:hAnsi="Cambria Math"/>
+                <w:sz w:val="40"/>
+                <w:szCs w:val="40"/>
+              </w:rPr>
+              <w:t xml:space="preserve"> &amp; </w:t>
+            </w:r>
+            <w:proofErr w:type="spellStart"/>
+            <w:r>
+              <w:rPr>
+                <w:rFonts w:ascii="Cambria Math" w:hAnsi="Cambria Math"/>
+                <w:sz w:val="40"/>
+                <w:szCs w:val="40"/>
+              </w:rPr>
+              <w:t>Developer</w:t>
+            </w:r>
+            <w:proofErr w:type="spellEnd"/>
             <w:r>
               <w:rPr>
                 <w:rFonts w:ascii="Cambria Math" w:hAnsi="Cambria Math"/>
@@ -897,14 +1028,34 @@
                 <w:lang w:val="en-US"/>
               </w:rPr>
             </w:pPr>
+            <w:proofErr w:type="spellStart"/>
             <w:r>
               <w:rPr>
                 <w:rFonts w:ascii="Cambria Math" w:hAnsi="Cambria Math"/>
                 <w:sz w:val="40"/>
                 <w:szCs w:val="40"/>
               </w:rPr>
-              <w:t>Designer &amp; Developer</w:t>
-            </w:r>
+              <w:t>Designer</w:t>
+            </w:r>
+            <w:proofErr w:type="spellEnd"/>
+            <w:r>
+              <w:rPr>
+                <w:rFonts w:ascii="Cambria Math" w:hAnsi="Cambria Math"/>
+                <w:sz w:val="40"/>
+                <w:szCs w:val="40"/>
+              </w:rPr>
+              <w:t xml:space="preserve"> &amp; </w:t>
+            </w:r>
+            <w:proofErr w:type="spellStart"/>
+            <w:r>
+              <w:rPr>
+                <w:rFonts w:ascii="Cambria Math" w:hAnsi="Cambria Math"/>
+                <w:sz w:val="40"/>
+                <w:szCs w:val="40"/>
+              </w:rPr>
+              <w:t>Developer</w:t>
+            </w:r>
+            <w:proofErr w:type="spellEnd"/>
           </w:p>
         </w:tc>
         <w:tc>
@@ -1207,8 +1358,20 @@
                 <w:sz w:val="32"/>
                 <w:szCs w:val="32"/>
               </w:rPr>
-              <w:t>1ˢᵗ Week</w:t>
-            </w:r>
+              <w:t xml:space="preserve">1ˢᵗ </w:t>
+            </w:r>
+            <w:proofErr w:type="spellStart"/>
+            <w:r>
+              <w:rPr>
+                <w:rFonts w:ascii="Cambria Math" w:hAnsi="Cambria Math"/>
+                <w:b/>
+                <w:bCs/>
+                <w:sz w:val="32"/>
+                <w:szCs w:val="32"/>
+              </w:rPr>
+              <w:t>Week</w:t>
+            </w:r>
+            <w:proofErr w:type="spellEnd"/>
           </w:p>
         </w:tc>
         <w:tc>
@@ -1235,6 +1398,7 @@
                 <w:lang w:val="en-US"/>
               </w:rPr>
             </w:pPr>
+            <w:proofErr w:type="spellStart"/>
             <w:r>
               <w:rPr>
                 <w:rFonts w:ascii="Cambria Math" w:hAnsi="Cambria Math"/>
@@ -1243,8 +1407,31 @@
                 <w:sz w:val="32"/>
                 <w:szCs w:val="32"/>
               </w:rPr>
-              <w:t>Team Formation</w:t>
-            </w:r>
+              <w:t>Team</w:t>
+            </w:r>
+            <w:proofErr w:type="spellEnd"/>
+            <w:r>
+              <w:rPr>
+                <w:rFonts w:ascii="Cambria Math" w:hAnsi="Cambria Math"/>
+                <w:b/>
+                <w:bCs/>
+                <w:sz w:val="32"/>
+                <w:szCs w:val="32"/>
+              </w:rPr>
+              <w:t xml:space="preserve"> </w:t>
+            </w:r>
+            <w:proofErr w:type="spellStart"/>
+            <w:r>
+              <w:rPr>
+                <w:rFonts w:ascii="Cambria Math" w:hAnsi="Cambria Math"/>
+                <w:b/>
+                <w:bCs/>
+                <w:sz w:val="32"/>
+                <w:szCs w:val="32"/>
+              </w:rPr>
+              <w:t>Formation</w:t>
+            </w:r>
+            <w:proofErr w:type="spellEnd"/>
           </w:p>
           <w:p>
             <w:pPr>
@@ -1261,7 +1448,763 @@
                 <w:sz w:val="32"/>
                 <w:szCs w:val="32"/>
               </w:rPr>
-              <w:t xml:space="preserve"> During the first week, the Elite Rentals team was formed. Members were assigned roles such as UI/UX design, frontend development, and project coordination. We set the project goals, vision, and outlined our workflow. Tools and communication platforms were chosen to ensure smooth collaboration.</w:t>
+              <w:t xml:space="preserve"> </w:t>
+            </w:r>
+            <w:proofErr w:type="spellStart"/>
+            <w:r>
+              <w:rPr>
+                <w:rFonts w:ascii="Cambria Math" w:hAnsi="Cambria Math"/>
+                <w:sz w:val="32"/>
+                <w:szCs w:val="32"/>
+              </w:rPr>
+              <w:t>During</w:t>
+            </w:r>
+            <w:proofErr w:type="spellEnd"/>
+            <w:r>
+              <w:rPr>
+                <w:rFonts w:ascii="Cambria Math" w:hAnsi="Cambria Math"/>
+                <w:sz w:val="32"/>
+                <w:szCs w:val="32"/>
+              </w:rPr>
+              <w:t xml:space="preserve"> </w:t>
+            </w:r>
+            <w:proofErr w:type="spellStart"/>
+            <w:r>
+              <w:rPr>
+                <w:rFonts w:ascii="Cambria Math" w:hAnsi="Cambria Math"/>
+                <w:sz w:val="32"/>
+                <w:szCs w:val="32"/>
+              </w:rPr>
+              <w:t>the</w:t>
+            </w:r>
+            <w:proofErr w:type="spellEnd"/>
+            <w:r>
+              <w:rPr>
+                <w:rFonts w:ascii="Cambria Math" w:hAnsi="Cambria Math"/>
+                <w:sz w:val="32"/>
+                <w:szCs w:val="32"/>
+              </w:rPr>
+              <w:t xml:space="preserve"> </w:t>
+            </w:r>
+            <w:proofErr w:type="spellStart"/>
+            <w:r>
+              <w:rPr>
+                <w:rFonts w:ascii="Cambria Math" w:hAnsi="Cambria Math"/>
+                <w:sz w:val="32"/>
+                <w:szCs w:val="32"/>
+              </w:rPr>
+              <w:t>first</w:t>
+            </w:r>
+            <w:proofErr w:type="spellEnd"/>
+            <w:r>
+              <w:rPr>
+                <w:rFonts w:ascii="Cambria Math" w:hAnsi="Cambria Math"/>
+                <w:sz w:val="32"/>
+                <w:szCs w:val="32"/>
+              </w:rPr>
+              <w:t xml:space="preserve"> </w:t>
+            </w:r>
+            <w:proofErr w:type="spellStart"/>
+            <w:r>
+              <w:rPr>
+                <w:rFonts w:ascii="Cambria Math" w:hAnsi="Cambria Math"/>
+                <w:sz w:val="32"/>
+                <w:szCs w:val="32"/>
+              </w:rPr>
+              <w:t>week</w:t>
+            </w:r>
+            <w:proofErr w:type="spellEnd"/>
+            <w:r>
+              <w:rPr>
+                <w:rFonts w:ascii="Cambria Math" w:hAnsi="Cambria Math"/>
+                <w:sz w:val="32"/>
+                <w:szCs w:val="32"/>
+              </w:rPr>
+              <w:t xml:space="preserve">, </w:t>
+            </w:r>
+            <w:proofErr w:type="spellStart"/>
+            <w:r>
+              <w:rPr>
+                <w:rFonts w:ascii="Cambria Math" w:hAnsi="Cambria Math"/>
+                <w:sz w:val="32"/>
+                <w:szCs w:val="32"/>
+              </w:rPr>
+              <w:t>the</w:t>
+            </w:r>
+            <w:proofErr w:type="spellEnd"/>
+            <w:r>
+              <w:rPr>
+                <w:rFonts w:ascii="Cambria Math" w:hAnsi="Cambria Math"/>
+                <w:sz w:val="32"/>
+                <w:szCs w:val="32"/>
+              </w:rPr>
+              <w:t xml:space="preserve"> </w:t>
+            </w:r>
+            <w:proofErr w:type="spellStart"/>
+            <w:r>
+              <w:rPr>
+                <w:rFonts w:ascii="Cambria Math" w:hAnsi="Cambria Math"/>
+                <w:sz w:val="32"/>
+                <w:szCs w:val="32"/>
+              </w:rPr>
+              <w:t>Elite</w:t>
+            </w:r>
+            <w:proofErr w:type="spellEnd"/>
+            <w:r>
+              <w:rPr>
+                <w:rFonts w:ascii="Cambria Math" w:hAnsi="Cambria Math"/>
+                <w:sz w:val="32"/>
+                <w:szCs w:val="32"/>
+              </w:rPr>
+              <w:t xml:space="preserve"> </w:t>
+            </w:r>
+            <w:proofErr w:type="spellStart"/>
+            <w:r>
+              <w:rPr>
+                <w:rFonts w:ascii="Cambria Math" w:hAnsi="Cambria Math"/>
+                <w:sz w:val="32"/>
+                <w:szCs w:val="32"/>
+              </w:rPr>
+              <w:t>Rentals</w:t>
+            </w:r>
+            <w:proofErr w:type="spellEnd"/>
+            <w:r>
+              <w:rPr>
+                <w:rFonts w:ascii="Cambria Math" w:hAnsi="Cambria Math"/>
+                <w:sz w:val="32"/>
+                <w:szCs w:val="32"/>
+              </w:rPr>
+              <w:t xml:space="preserve"> </w:t>
+            </w:r>
+            <w:proofErr w:type="spellStart"/>
+            <w:r>
+              <w:rPr>
+                <w:rFonts w:ascii="Cambria Math" w:hAnsi="Cambria Math"/>
+                <w:sz w:val="32"/>
+                <w:szCs w:val="32"/>
+              </w:rPr>
+              <w:t>team</w:t>
+            </w:r>
+            <w:proofErr w:type="spellEnd"/>
+            <w:r>
+              <w:rPr>
+                <w:rFonts w:ascii="Cambria Math" w:hAnsi="Cambria Math"/>
+                <w:sz w:val="32"/>
+                <w:szCs w:val="32"/>
+              </w:rPr>
+              <w:t xml:space="preserve"> </w:t>
+            </w:r>
+            <w:proofErr w:type="spellStart"/>
+            <w:r>
+              <w:rPr>
+                <w:rFonts w:ascii="Cambria Math" w:hAnsi="Cambria Math"/>
+                <w:sz w:val="32"/>
+                <w:szCs w:val="32"/>
+              </w:rPr>
+              <w:t>was</w:t>
+            </w:r>
+            <w:proofErr w:type="spellEnd"/>
+            <w:r>
+              <w:rPr>
+                <w:rFonts w:ascii="Cambria Math" w:hAnsi="Cambria Math"/>
+                <w:sz w:val="32"/>
+                <w:szCs w:val="32"/>
+              </w:rPr>
+              <w:t xml:space="preserve"> </w:t>
+            </w:r>
+            <w:proofErr w:type="spellStart"/>
+            <w:r>
+              <w:rPr>
+                <w:rFonts w:ascii="Cambria Math" w:hAnsi="Cambria Math"/>
+                <w:sz w:val="32"/>
+                <w:szCs w:val="32"/>
+              </w:rPr>
+              <w:t>formed</w:t>
+            </w:r>
+            <w:proofErr w:type="spellEnd"/>
+            <w:r>
+              <w:rPr>
+                <w:rFonts w:ascii="Cambria Math" w:hAnsi="Cambria Math"/>
+                <w:sz w:val="32"/>
+                <w:szCs w:val="32"/>
+              </w:rPr>
+              <w:t xml:space="preserve">. </w:t>
+            </w:r>
+            <w:proofErr w:type="spellStart"/>
+            <w:r>
+              <w:rPr>
+                <w:rFonts w:ascii="Cambria Math" w:hAnsi="Cambria Math"/>
+                <w:sz w:val="32"/>
+                <w:szCs w:val="32"/>
+              </w:rPr>
+              <w:t>Members</w:t>
+            </w:r>
+            <w:proofErr w:type="spellEnd"/>
+            <w:r>
+              <w:rPr>
+                <w:rFonts w:ascii="Cambria Math" w:hAnsi="Cambria Math"/>
+                <w:sz w:val="32"/>
+                <w:szCs w:val="32"/>
+              </w:rPr>
+              <w:t xml:space="preserve"> </w:t>
+            </w:r>
+            <w:proofErr w:type="spellStart"/>
+            <w:r>
+              <w:rPr>
+                <w:rFonts w:ascii="Cambria Math" w:hAnsi="Cambria Math"/>
+                <w:sz w:val="32"/>
+                <w:szCs w:val="32"/>
+              </w:rPr>
+              <w:t>were</w:t>
+            </w:r>
+            <w:proofErr w:type="spellEnd"/>
+            <w:r>
+              <w:rPr>
+                <w:rFonts w:ascii="Cambria Math" w:hAnsi="Cambria Math"/>
+                <w:sz w:val="32"/>
+                <w:szCs w:val="32"/>
+              </w:rPr>
+              <w:t xml:space="preserve"> </w:t>
+            </w:r>
+            <w:proofErr w:type="spellStart"/>
+            <w:r>
+              <w:rPr>
+                <w:rFonts w:ascii="Cambria Math" w:hAnsi="Cambria Math"/>
+                <w:sz w:val="32"/>
+                <w:szCs w:val="32"/>
+              </w:rPr>
+              <w:t>assigned</w:t>
+            </w:r>
+            <w:proofErr w:type="spellEnd"/>
+            <w:r>
+              <w:rPr>
+                <w:rFonts w:ascii="Cambria Math" w:hAnsi="Cambria Math"/>
+                <w:sz w:val="32"/>
+                <w:szCs w:val="32"/>
+              </w:rPr>
+              <w:t xml:space="preserve"> </w:t>
+            </w:r>
+            <w:proofErr w:type="spellStart"/>
+            <w:r>
+              <w:rPr>
+                <w:rFonts w:ascii="Cambria Math" w:hAnsi="Cambria Math"/>
+                <w:sz w:val="32"/>
+                <w:szCs w:val="32"/>
+              </w:rPr>
+              <w:t>roles</w:t>
+            </w:r>
+            <w:proofErr w:type="spellEnd"/>
+            <w:r>
+              <w:rPr>
+                <w:rFonts w:ascii="Cambria Math" w:hAnsi="Cambria Math"/>
+                <w:sz w:val="32"/>
+                <w:szCs w:val="32"/>
+              </w:rPr>
+              <w:t xml:space="preserve"> </w:t>
+            </w:r>
+            <w:proofErr w:type="spellStart"/>
+            <w:r>
+              <w:rPr>
+                <w:rFonts w:ascii="Cambria Math" w:hAnsi="Cambria Math"/>
+                <w:sz w:val="32"/>
+                <w:szCs w:val="32"/>
+              </w:rPr>
+              <w:t>such</w:t>
+            </w:r>
+            <w:proofErr w:type="spellEnd"/>
+            <w:r>
+              <w:rPr>
+                <w:rFonts w:ascii="Cambria Math" w:hAnsi="Cambria Math"/>
+                <w:sz w:val="32"/>
+                <w:szCs w:val="32"/>
+              </w:rPr>
+              <w:t xml:space="preserve"> </w:t>
+            </w:r>
+            <w:proofErr w:type="spellStart"/>
+            <w:r>
+              <w:rPr>
+                <w:rFonts w:ascii="Cambria Math" w:hAnsi="Cambria Math"/>
+                <w:sz w:val="32"/>
+                <w:szCs w:val="32"/>
+              </w:rPr>
+              <w:t>as</w:t>
+            </w:r>
+            <w:proofErr w:type="spellEnd"/>
+            <w:r>
+              <w:rPr>
+                <w:rFonts w:ascii="Cambria Math" w:hAnsi="Cambria Math"/>
+                <w:sz w:val="32"/>
+                <w:szCs w:val="32"/>
+              </w:rPr>
+              <w:t xml:space="preserve"> UI/UX </w:t>
+            </w:r>
+            <w:proofErr w:type="spellStart"/>
+            <w:r>
+              <w:rPr>
+                <w:rFonts w:ascii="Cambria Math" w:hAnsi="Cambria Math"/>
+                <w:sz w:val="32"/>
+                <w:szCs w:val="32"/>
+              </w:rPr>
+              <w:t>design</w:t>
+            </w:r>
+            <w:proofErr w:type="spellEnd"/>
+            <w:r>
+              <w:rPr>
+                <w:rFonts w:ascii="Cambria Math" w:hAnsi="Cambria Math"/>
+                <w:sz w:val="32"/>
+                <w:szCs w:val="32"/>
+              </w:rPr>
+              <w:t xml:space="preserve">, </w:t>
+            </w:r>
+            <w:proofErr w:type="spellStart"/>
+            <w:r>
+              <w:rPr>
+                <w:rFonts w:ascii="Cambria Math" w:hAnsi="Cambria Math"/>
+                <w:sz w:val="32"/>
+                <w:szCs w:val="32"/>
+              </w:rPr>
+              <w:t>frontend</w:t>
+            </w:r>
+            <w:proofErr w:type="spellEnd"/>
+            <w:r>
+              <w:rPr>
+                <w:rFonts w:ascii="Cambria Math" w:hAnsi="Cambria Math"/>
+                <w:sz w:val="32"/>
+                <w:szCs w:val="32"/>
+              </w:rPr>
+              <w:t xml:space="preserve"> </w:t>
+            </w:r>
+            <w:proofErr w:type="spellStart"/>
+            <w:r>
+              <w:rPr>
+                <w:rFonts w:ascii="Cambria Math" w:hAnsi="Cambria Math"/>
+                <w:sz w:val="32"/>
+                <w:szCs w:val="32"/>
+              </w:rPr>
+              <w:t>development</w:t>
+            </w:r>
+            <w:proofErr w:type="spellEnd"/>
+            <w:r>
+              <w:rPr>
+                <w:rFonts w:ascii="Cambria Math" w:hAnsi="Cambria Math"/>
+                <w:sz w:val="32"/>
+                <w:szCs w:val="32"/>
+              </w:rPr>
+              <w:t xml:space="preserve">, </w:t>
+            </w:r>
+            <w:proofErr w:type="spellStart"/>
+            <w:r>
+              <w:rPr>
+                <w:rFonts w:ascii="Cambria Math" w:hAnsi="Cambria Math"/>
+                <w:sz w:val="32"/>
+                <w:szCs w:val="32"/>
+              </w:rPr>
+              <w:t>and</w:t>
+            </w:r>
+            <w:proofErr w:type="spellEnd"/>
+            <w:r>
+              <w:rPr>
+                <w:rFonts w:ascii="Cambria Math" w:hAnsi="Cambria Math"/>
+                <w:sz w:val="32"/>
+                <w:szCs w:val="32"/>
+              </w:rPr>
+              <w:t xml:space="preserve"> </w:t>
+            </w:r>
+            <w:proofErr w:type="spellStart"/>
+            <w:r>
+              <w:rPr>
+                <w:rFonts w:ascii="Cambria Math" w:hAnsi="Cambria Math"/>
+                <w:sz w:val="32"/>
+                <w:szCs w:val="32"/>
+              </w:rPr>
+              <w:t>project</w:t>
+            </w:r>
+            <w:proofErr w:type="spellEnd"/>
+            <w:r>
+              <w:rPr>
+                <w:rFonts w:ascii="Cambria Math" w:hAnsi="Cambria Math"/>
+                <w:sz w:val="32"/>
+                <w:szCs w:val="32"/>
+              </w:rPr>
+              <w:t xml:space="preserve"> </w:t>
+            </w:r>
+            <w:proofErr w:type="spellStart"/>
+            <w:r>
+              <w:rPr>
+                <w:rFonts w:ascii="Cambria Math" w:hAnsi="Cambria Math"/>
+                <w:sz w:val="32"/>
+                <w:szCs w:val="32"/>
+              </w:rPr>
+              <w:t>coordination</w:t>
+            </w:r>
+            <w:proofErr w:type="spellEnd"/>
+            <w:r>
+              <w:rPr>
+                <w:rFonts w:ascii="Cambria Math" w:hAnsi="Cambria Math"/>
+                <w:sz w:val="32"/>
+                <w:szCs w:val="32"/>
+              </w:rPr>
+              <w:t xml:space="preserve">. </w:t>
+            </w:r>
+            <w:proofErr w:type="spellStart"/>
+            <w:r>
+              <w:rPr>
+                <w:rFonts w:ascii="Cambria Math" w:hAnsi="Cambria Math"/>
+                <w:sz w:val="32"/>
+                <w:szCs w:val="32"/>
+              </w:rPr>
+              <w:t>We</w:t>
+            </w:r>
+            <w:proofErr w:type="spellEnd"/>
+            <w:r>
+              <w:rPr>
+                <w:rFonts w:ascii="Cambria Math" w:hAnsi="Cambria Math"/>
+                <w:sz w:val="32"/>
+                <w:szCs w:val="32"/>
+              </w:rPr>
+              <w:t xml:space="preserve"> </w:t>
+            </w:r>
+            <w:proofErr w:type="spellStart"/>
+            <w:r>
+              <w:rPr>
+                <w:rFonts w:ascii="Cambria Math" w:hAnsi="Cambria Math"/>
+                <w:sz w:val="32"/>
+                <w:szCs w:val="32"/>
+              </w:rPr>
+              <w:t>set</w:t>
+            </w:r>
+            <w:proofErr w:type="spellEnd"/>
+            <w:r>
+              <w:rPr>
+                <w:rFonts w:ascii="Cambria Math" w:hAnsi="Cambria Math"/>
+                <w:sz w:val="32"/>
+                <w:szCs w:val="32"/>
+              </w:rPr>
+              <w:t xml:space="preserve"> </w:t>
+            </w:r>
+            <w:proofErr w:type="spellStart"/>
+            <w:r>
+              <w:rPr>
+                <w:rFonts w:ascii="Cambria Math" w:hAnsi="Cambria Math"/>
+                <w:sz w:val="32"/>
+                <w:szCs w:val="32"/>
+              </w:rPr>
+              <w:t>the</w:t>
+            </w:r>
+            <w:proofErr w:type="spellEnd"/>
+            <w:r>
+              <w:rPr>
+                <w:rFonts w:ascii="Cambria Math" w:hAnsi="Cambria Math"/>
+                <w:sz w:val="32"/>
+                <w:szCs w:val="32"/>
+              </w:rPr>
+              <w:t xml:space="preserve"> </w:t>
+            </w:r>
+            <w:proofErr w:type="spellStart"/>
+            <w:r>
+              <w:rPr>
+                <w:rFonts w:ascii="Cambria Math" w:hAnsi="Cambria Math"/>
+                <w:sz w:val="32"/>
+                <w:szCs w:val="32"/>
+              </w:rPr>
+              <w:t>project</w:t>
+            </w:r>
+            <w:proofErr w:type="spellEnd"/>
+            <w:r>
+              <w:rPr>
+                <w:rFonts w:ascii="Cambria Math" w:hAnsi="Cambria Math"/>
+                <w:sz w:val="32"/>
+                <w:szCs w:val="32"/>
+              </w:rPr>
+              <w:t xml:space="preserve"> </w:t>
+            </w:r>
+            <w:proofErr w:type="spellStart"/>
+            <w:r>
+              <w:rPr>
+                <w:rFonts w:ascii="Cambria Math" w:hAnsi="Cambria Math"/>
+                <w:sz w:val="32"/>
+                <w:szCs w:val="32"/>
+              </w:rPr>
+              <w:t>goals</w:t>
+            </w:r>
+            <w:proofErr w:type="spellEnd"/>
+            <w:r>
+              <w:rPr>
+                <w:rFonts w:ascii="Cambria Math" w:hAnsi="Cambria Math"/>
+                <w:sz w:val="32"/>
+                <w:szCs w:val="32"/>
+              </w:rPr>
+              <w:t xml:space="preserve">, </w:t>
+            </w:r>
+            <w:proofErr w:type="spellStart"/>
+            <w:r>
+              <w:rPr>
+                <w:rFonts w:ascii="Cambria Math" w:hAnsi="Cambria Math"/>
+                <w:sz w:val="32"/>
+                <w:szCs w:val="32"/>
+              </w:rPr>
+              <w:t>vision</w:t>
+            </w:r>
+            <w:proofErr w:type="spellEnd"/>
+            <w:r>
+              <w:rPr>
+                <w:rFonts w:ascii="Cambria Math" w:hAnsi="Cambria Math"/>
+                <w:sz w:val="32"/>
+                <w:szCs w:val="32"/>
+              </w:rPr>
+              <w:t xml:space="preserve">, </w:t>
+            </w:r>
+            <w:proofErr w:type="spellStart"/>
+            <w:r>
+              <w:rPr>
+                <w:rFonts w:ascii="Cambria Math" w:hAnsi="Cambria Math"/>
+                <w:sz w:val="32"/>
+                <w:szCs w:val="32"/>
+              </w:rPr>
+              <w:t>and</w:t>
+            </w:r>
+            <w:proofErr w:type="spellEnd"/>
+            <w:r>
+              <w:rPr>
+                <w:rFonts w:ascii="Cambria Math" w:hAnsi="Cambria Math"/>
+                <w:sz w:val="32"/>
+                <w:szCs w:val="32"/>
+              </w:rPr>
+              <w:t xml:space="preserve"> </w:t>
+            </w:r>
+            <w:proofErr w:type="spellStart"/>
+            <w:r>
+              <w:rPr>
+                <w:rFonts w:ascii="Cambria Math" w:hAnsi="Cambria Math"/>
+                <w:sz w:val="32"/>
+                <w:szCs w:val="32"/>
+              </w:rPr>
+              <w:t>outlined</w:t>
+            </w:r>
+            <w:proofErr w:type="spellEnd"/>
+            <w:r>
+              <w:rPr>
+                <w:rFonts w:ascii="Cambria Math" w:hAnsi="Cambria Math"/>
+                <w:sz w:val="32"/>
+                <w:szCs w:val="32"/>
+              </w:rPr>
+              <w:t xml:space="preserve"> </w:t>
+            </w:r>
+            <w:proofErr w:type="spellStart"/>
+            <w:r>
+              <w:rPr>
+                <w:rFonts w:ascii="Cambria Math" w:hAnsi="Cambria Math"/>
+                <w:sz w:val="32"/>
+                <w:szCs w:val="32"/>
+              </w:rPr>
+              <w:t>our</w:t>
+            </w:r>
+            <w:proofErr w:type="spellEnd"/>
+            <w:r>
+              <w:rPr>
+                <w:rFonts w:ascii="Cambria Math" w:hAnsi="Cambria Math"/>
+                <w:sz w:val="32"/>
+                <w:szCs w:val="32"/>
+              </w:rPr>
+              <w:t xml:space="preserve"> </w:t>
+            </w:r>
+            <w:proofErr w:type="spellStart"/>
+            <w:r>
+              <w:rPr>
+                <w:rFonts w:ascii="Cambria Math" w:hAnsi="Cambria Math"/>
+                <w:sz w:val="32"/>
+                <w:szCs w:val="32"/>
+              </w:rPr>
+              <w:t>workflow</w:t>
+            </w:r>
+            <w:proofErr w:type="spellEnd"/>
+            <w:r>
+              <w:rPr>
+                <w:rFonts w:ascii="Cambria Math" w:hAnsi="Cambria Math"/>
+                <w:sz w:val="32"/>
+                <w:szCs w:val="32"/>
+              </w:rPr>
+              <w:t xml:space="preserve">. </w:t>
+            </w:r>
+            <w:proofErr w:type="spellStart"/>
+            <w:r>
+              <w:rPr>
+                <w:rFonts w:ascii="Cambria Math" w:hAnsi="Cambria Math"/>
+                <w:sz w:val="32"/>
+                <w:szCs w:val="32"/>
+              </w:rPr>
+              <w:t>Tools</w:t>
+            </w:r>
+            <w:proofErr w:type="spellEnd"/>
+            <w:r>
+              <w:rPr>
+                <w:rFonts w:ascii="Cambria Math" w:hAnsi="Cambria Math"/>
+                <w:sz w:val="32"/>
+                <w:szCs w:val="32"/>
+              </w:rPr>
+              <w:t xml:space="preserve"> </w:t>
+            </w:r>
+            <w:proofErr w:type="spellStart"/>
+            <w:r>
+              <w:rPr>
+                <w:rFonts w:ascii="Cambria Math" w:hAnsi="Cambria Math"/>
+                <w:sz w:val="32"/>
+                <w:szCs w:val="32"/>
+              </w:rPr>
+              <w:t>and</w:t>
+            </w:r>
+            <w:proofErr w:type="spellEnd"/>
+            <w:r>
+              <w:rPr>
+                <w:rFonts w:ascii="Cambria Math" w:hAnsi="Cambria Math"/>
+                <w:sz w:val="32"/>
+                <w:szCs w:val="32"/>
+              </w:rPr>
+              <w:t xml:space="preserve"> </w:t>
+            </w:r>
+            <w:proofErr w:type="spellStart"/>
+            <w:r>
+              <w:rPr>
+                <w:rFonts w:ascii="Cambria Math" w:hAnsi="Cambria Math"/>
+                <w:sz w:val="32"/>
+                <w:szCs w:val="32"/>
+              </w:rPr>
+              <w:t>communication</w:t>
+            </w:r>
+            <w:proofErr w:type="spellEnd"/>
+            <w:r>
+              <w:rPr>
+                <w:rFonts w:ascii="Cambria Math" w:hAnsi="Cambria Math"/>
+                <w:sz w:val="32"/>
+                <w:szCs w:val="32"/>
+              </w:rPr>
+              <w:t xml:space="preserve"> </w:t>
+            </w:r>
+            <w:proofErr w:type="spellStart"/>
+            <w:r>
+              <w:rPr>
+                <w:rFonts w:ascii="Cambria Math" w:hAnsi="Cambria Math"/>
+                <w:sz w:val="32"/>
+                <w:szCs w:val="32"/>
+              </w:rPr>
+              <w:t>platforms</w:t>
+            </w:r>
+            <w:proofErr w:type="spellEnd"/>
+            <w:r>
+              <w:rPr>
+                <w:rFonts w:ascii="Cambria Math" w:hAnsi="Cambria Math"/>
+                <w:sz w:val="32"/>
+                <w:szCs w:val="32"/>
+              </w:rPr>
+              <w:t xml:space="preserve"> </w:t>
+            </w:r>
+            <w:proofErr w:type="spellStart"/>
+            <w:r>
+              <w:rPr>
+                <w:rFonts w:ascii="Cambria Math" w:hAnsi="Cambria Math"/>
+                <w:sz w:val="32"/>
+                <w:szCs w:val="32"/>
+              </w:rPr>
+              <w:t>were</w:t>
+            </w:r>
+            <w:proofErr w:type="spellEnd"/>
+            <w:r>
+              <w:rPr>
+                <w:rFonts w:ascii="Cambria Math" w:hAnsi="Cambria Math"/>
+                <w:sz w:val="32"/>
+                <w:szCs w:val="32"/>
+              </w:rPr>
+              <w:t xml:space="preserve"> </w:t>
+            </w:r>
+            <w:proofErr w:type="spellStart"/>
+            <w:r>
+              <w:rPr>
+                <w:rFonts w:ascii="Cambria Math" w:hAnsi="Cambria Math"/>
+                <w:sz w:val="32"/>
+                <w:szCs w:val="32"/>
+              </w:rPr>
+              <w:t>chosen</w:t>
+            </w:r>
+            <w:proofErr w:type="spellEnd"/>
+            <w:r>
+              <w:rPr>
+                <w:rFonts w:ascii="Cambria Math" w:hAnsi="Cambria Math"/>
+                <w:sz w:val="32"/>
+                <w:szCs w:val="32"/>
+              </w:rPr>
+              <w:t xml:space="preserve"> </w:t>
+            </w:r>
+            <w:proofErr w:type="spellStart"/>
+            <w:r>
+              <w:rPr>
+                <w:rFonts w:ascii="Cambria Math" w:hAnsi="Cambria Math"/>
+                <w:sz w:val="32"/>
+                <w:szCs w:val="32"/>
+              </w:rPr>
+              <w:t>to</w:t>
+            </w:r>
+            <w:proofErr w:type="spellEnd"/>
+            <w:r>
+              <w:rPr>
+                <w:rFonts w:ascii="Cambria Math" w:hAnsi="Cambria Math"/>
+                <w:sz w:val="32"/>
+                <w:szCs w:val="32"/>
+              </w:rPr>
+              <w:t xml:space="preserve"> </w:t>
+            </w:r>
+            <w:proofErr w:type="spellStart"/>
+            <w:r>
+              <w:rPr>
+                <w:rFonts w:ascii="Cambria Math" w:hAnsi="Cambria Math"/>
+                <w:sz w:val="32"/>
+                <w:szCs w:val="32"/>
+              </w:rPr>
+              <w:t>ensure</w:t>
+            </w:r>
+            <w:proofErr w:type="spellEnd"/>
+            <w:r>
+              <w:rPr>
+                <w:rFonts w:ascii="Cambria Math" w:hAnsi="Cambria Math"/>
+                <w:sz w:val="32"/>
+                <w:szCs w:val="32"/>
+              </w:rPr>
+              <w:t xml:space="preserve"> </w:t>
+            </w:r>
+            <w:proofErr w:type="spellStart"/>
+            <w:r>
+              <w:rPr>
+                <w:rFonts w:ascii="Cambria Math" w:hAnsi="Cambria Math"/>
+                <w:sz w:val="32"/>
+                <w:szCs w:val="32"/>
+              </w:rPr>
+              <w:t>smooth</w:t>
+            </w:r>
+            <w:proofErr w:type="spellEnd"/>
+            <w:r>
+              <w:rPr>
+                <w:rFonts w:ascii="Cambria Math" w:hAnsi="Cambria Math"/>
+                <w:sz w:val="32"/>
+                <w:szCs w:val="32"/>
+              </w:rPr>
+              <w:t xml:space="preserve"> </w:t>
+            </w:r>
+            <w:proofErr w:type="spellStart"/>
+            <w:r>
+              <w:rPr>
+                <w:rFonts w:ascii="Cambria Math" w:hAnsi="Cambria Math"/>
+                <w:sz w:val="32"/>
+                <w:szCs w:val="32"/>
+              </w:rPr>
+              <w:t>collaboration</w:t>
+            </w:r>
+            <w:proofErr w:type="spellEnd"/>
+            <w:r>
+              <w:rPr>
+                <w:rFonts w:ascii="Cambria Math" w:hAnsi="Cambria Math"/>
+                <w:sz w:val="32"/>
+                <w:szCs w:val="32"/>
+              </w:rPr>
+              <w:t>.</w:t>
             </w:r>
           </w:p>
         </w:tc>
@@ -1299,8 +2242,20 @@
                 <w:sz w:val="32"/>
                 <w:szCs w:val="32"/>
               </w:rPr>
-              <w:t>2ⁿᵈ Week</w:t>
-            </w:r>
+              <w:t xml:space="preserve">2ⁿᵈ </w:t>
+            </w:r>
+            <w:proofErr w:type="spellStart"/>
+            <w:r>
+              <w:rPr>
+                <w:rFonts w:ascii="Cambria Math" w:hAnsi="Cambria Math"/>
+                <w:b/>
+                <w:bCs/>
+                <w:sz w:val="32"/>
+                <w:szCs w:val="32"/>
+              </w:rPr>
+              <w:t>Week</w:t>
+            </w:r>
+            <w:proofErr w:type="spellEnd"/>
           </w:p>
         </w:tc>
         <w:tc>
@@ -1327,6 +2282,7 @@
                 <w:lang w:val="en-US"/>
               </w:rPr>
             </w:pPr>
+            <w:proofErr w:type="spellStart"/>
             <w:r>
               <w:rPr>
                 <w:rFonts w:ascii="Cambria Math" w:hAnsi="Cambria Math"/>
@@ -1335,8 +2291,31 @@
                 <w:sz w:val="32"/>
                 <w:szCs w:val="32"/>
               </w:rPr>
-              <w:t>Platform Development</w:t>
-            </w:r>
+              <w:t>Platform</w:t>
+            </w:r>
+            <w:proofErr w:type="spellEnd"/>
+            <w:r>
+              <w:rPr>
+                <w:rFonts w:ascii="Cambria Math" w:hAnsi="Cambria Math"/>
+                <w:b/>
+                <w:bCs/>
+                <w:sz w:val="32"/>
+                <w:szCs w:val="32"/>
+              </w:rPr>
+              <w:t xml:space="preserve"> </w:t>
+            </w:r>
+            <w:proofErr w:type="spellStart"/>
+            <w:r>
+              <w:rPr>
+                <w:rFonts w:ascii="Cambria Math" w:hAnsi="Cambria Math"/>
+                <w:b/>
+                <w:bCs/>
+                <w:sz w:val="32"/>
+                <w:szCs w:val="32"/>
+              </w:rPr>
+              <w:t>Development</w:t>
+            </w:r>
+            <w:proofErr w:type="spellEnd"/>
           </w:p>
           <w:p>
             <w:pPr>
@@ -1353,7 +2332,655 @@
                 <w:sz w:val="32"/>
                 <w:szCs w:val="32"/>
               </w:rPr>
-              <w:t xml:space="preserve"> We began building the Elite Rentals platform, focusing on key features like account login, vehicle listings, and the reservation system. The main structure was created, and basic frontend elements were connected, prioritizing functionality during this stage.</w:t>
+              <w:t xml:space="preserve"> </w:t>
+            </w:r>
+            <w:proofErr w:type="spellStart"/>
+            <w:r>
+              <w:rPr>
+                <w:rFonts w:ascii="Cambria Math" w:hAnsi="Cambria Math"/>
+                <w:sz w:val="32"/>
+                <w:szCs w:val="32"/>
+              </w:rPr>
+              <w:t>We</w:t>
+            </w:r>
+            <w:proofErr w:type="spellEnd"/>
+            <w:r>
+              <w:rPr>
+                <w:rFonts w:ascii="Cambria Math" w:hAnsi="Cambria Math"/>
+                <w:sz w:val="32"/>
+                <w:szCs w:val="32"/>
+              </w:rPr>
+              <w:t xml:space="preserve"> </w:t>
+            </w:r>
+            <w:proofErr w:type="spellStart"/>
+            <w:r>
+              <w:rPr>
+                <w:rFonts w:ascii="Cambria Math" w:hAnsi="Cambria Math"/>
+                <w:sz w:val="32"/>
+                <w:szCs w:val="32"/>
+              </w:rPr>
+              <w:t>began</w:t>
+            </w:r>
+            <w:proofErr w:type="spellEnd"/>
+            <w:r>
+              <w:rPr>
+                <w:rFonts w:ascii="Cambria Math" w:hAnsi="Cambria Math"/>
+                <w:sz w:val="32"/>
+                <w:szCs w:val="32"/>
+              </w:rPr>
+              <w:t xml:space="preserve"> </w:t>
+            </w:r>
+            <w:proofErr w:type="spellStart"/>
+            <w:r>
+              <w:rPr>
+                <w:rFonts w:ascii="Cambria Math" w:hAnsi="Cambria Math"/>
+                <w:sz w:val="32"/>
+                <w:szCs w:val="32"/>
+              </w:rPr>
+              <w:t>building</w:t>
+            </w:r>
+            <w:proofErr w:type="spellEnd"/>
+            <w:r>
+              <w:rPr>
+                <w:rFonts w:ascii="Cambria Math" w:hAnsi="Cambria Math"/>
+                <w:sz w:val="32"/>
+                <w:szCs w:val="32"/>
+              </w:rPr>
+              <w:t xml:space="preserve"> </w:t>
+            </w:r>
+            <w:proofErr w:type="spellStart"/>
+            <w:r>
+              <w:rPr>
+                <w:rFonts w:ascii="Cambria Math" w:hAnsi="Cambria Math"/>
+                <w:sz w:val="32"/>
+                <w:szCs w:val="32"/>
+              </w:rPr>
+              <w:t>the</w:t>
+            </w:r>
+            <w:proofErr w:type="spellEnd"/>
+            <w:r>
+              <w:rPr>
+                <w:rFonts w:ascii="Cambria Math" w:hAnsi="Cambria Math"/>
+                <w:sz w:val="32"/>
+                <w:szCs w:val="32"/>
+              </w:rPr>
+              <w:t xml:space="preserve"> </w:t>
+            </w:r>
+            <w:proofErr w:type="spellStart"/>
+            <w:r>
+              <w:rPr>
+                <w:rFonts w:ascii="Cambria Math" w:hAnsi="Cambria Math"/>
+                <w:sz w:val="32"/>
+                <w:szCs w:val="32"/>
+              </w:rPr>
+              <w:t>Elite</w:t>
+            </w:r>
+            <w:proofErr w:type="spellEnd"/>
+            <w:r>
+              <w:rPr>
+                <w:rFonts w:ascii="Cambria Math" w:hAnsi="Cambria Math"/>
+                <w:sz w:val="32"/>
+                <w:szCs w:val="32"/>
+              </w:rPr>
+              <w:t xml:space="preserve"> </w:t>
+            </w:r>
+            <w:proofErr w:type="spellStart"/>
+            <w:r>
+              <w:rPr>
+                <w:rFonts w:ascii="Cambria Math" w:hAnsi="Cambria Math"/>
+                <w:sz w:val="32"/>
+                <w:szCs w:val="32"/>
+              </w:rPr>
+              <w:t>Rentals</w:t>
+            </w:r>
+            <w:proofErr w:type="spellEnd"/>
+            <w:r>
+              <w:rPr>
+                <w:rFonts w:ascii="Cambria Math" w:hAnsi="Cambria Math"/>
+                <w:sz w:val="32"/>
+                <w:szCs w:val="32"/>
+              </w:rPr>
+              <w:t xml:space="preserve"> </w:t>
+            </w:r>
+            <w:proofErr w:type="spellStart"/>
+            <w:r>
+              <w:rPr>
+                <w:rFonts w:ascii="Cambria Math" w:hAnsi="Cambria Math"/>
+                <w:sz w:val="32"/>
+                <w:szCs w:val="32"/>
+              </w:rPr>
+              <w:t>platform</w:t>
+            </w:r>
+            <w:proofErr w:type="spellEnd"/>
+            <w:r>
+              <w:rPr>
+                <w:rFonts w:ascii="Cambria Math" w:hAnsi="Cambria Math"/>
+                <w:sz w:val="32"/>
+                <w:szCs w:val="32"/>
+              </w:rPr>
+              <w:t xml:space="preserve">, </w:t>
+            </w:r>
+            <w:proofErr w:type="spellStart"/>
+            <w:r>
+              <w:rPr>
+                <w:rFonts w:ascii="Cambria Math" w:hAnsi="Cambria Math"/>
+                <w:sz w:val="32"/>
+                <w:szCs w:val="32"/>
+              </w:rPr>
+              <w:t>focusing</w:t>
+            </w:r>
+            <w:proofErr w:type="spellEnd"/>
+            <w:r>
+              <w:rPr>
+                <w:rFonts w:ascii="Cambria Math" w:hAnsi="Cambria Math"/>
+                <w:sz w:val="32"/>
+                <w:szCs w:val="32"/>
+              </w:rPr>
+              <w:t xml:space="preserve"> </w:t>
+            </w:r>
+            <w:proofErr w:type="spellStart"/>
+            <w:r>
+              <w:rPr>
+                <w:rFonts w:ascii="Cambria Math" w:hAnsi="Cambria Math"/>
+                <w:sz w:val="32"/>
+                <w:szCs w:val="32"/>
+              </w:rPr>
+              <w:t>on</w:t>
+            </w:r>
+            <w:proofErr w:type="spellEnd"/>
+            <w:r>
+              <w:rPr>
+                <w:rFonts w:ascii="Cambria Math" w:hAnsi="Cambria Math"/>
+                <w:sz w:val="32"/>
+                <w:szCs w:val="32"/>
+              </w:rPr>
+              <w:t xml:space="preserve"> </w:t>
+            </w:r>
+            <w:proofErr w:type="spellStart"/>
+            <w:r>
+              <w:rPr>
+                <w:rFonts w:ascii="Cambria Math" w:hAnsi="Cambria Math"/>
+                <w:sz w:val="32"/>
+                <w:szCs w:val="32"/>
+              </w:rPr>
+              <w:t>key</w:t>
+            </w:r>
+            <w:proofErr w:type="spellEnd"/>
+            <w:r>
+              <w:rPr>
+                <w:rFonts w:ascii="Cambria Math" w:hAnsi="Cambria Math"/>
+                <w:sz w:val="32"/>
+                <w:szCs w:val="32"/>
+              </w:rPr>
+              <w:t xml:space="preserve"> </w:t>
+            </w:r>
+            <w:proofErr w:type="spellStart"/>
+            <w:r>
+              <w:rPr>
+                <w:rFonts w:ascii="Cambria Math" w:hAnsi="Cambria Math"/>
+                <w:sz w:val="32"/>
+                <w:szCs w:val="32"/>
+              </w:rPr>
+              <w:t>features</w:t>
+            </w:r>
+            <w:proofErr w:type="spellEnd"/>
+            <w:r>
+              <w:rPr>
+                <w:rFonts w:ascii="Cambria Math" w:hAnsi="Cambria Math"/>
+                <w:sz w:val="32"/>
+                <w:szCs w:val="32"/>
+              </w:rPr>
+              <w:t xml:space="preserve"> </w:t>
+            </w:r>
+            <w:proofErr w:type="spellStart"/>
+            <w:r>
+              <w:rPr>
+                <w:rFonts w:ascii="Cambria Math" w:hAnsi="Cambria Math"/>
+                <w:sz w:val="32"/>
+                <w:szCs w:val="32"/>
+              </w:rPr>
+              <w:t>like</w:t>
+            </w:r>
+            <w:proofErr w:type="spellEnd"/>
+            <w:r>
+              <w:rPr>
+                <w:rFonts w:ascii="Cambria Math" w:hAnsi="Cambria Math"/>
+                <w:sz w:val="32"/>
+                <w:szCs w:val="32"/>
+              </w:rPr>
+              <w:t xml:space="preserve"> </w:t>
+            </w:r>
+            <w:proofErr w:type="spellStart"/>
+            <w:r>
+              <w:rPr>
+                <w:rFonts w:ascii="Cambria Math" w:hAnsi="Cambria Math"/>
+                <w:sz w:val="32"/>
+                <w:szCs w:val="32"/>
+              </w:rPr>
+              <w:t>account</w:t>
+            </w:r>
+            <w:proofErr w:type="spellEnd"/>
+            <w:r>
+              <w:rPr>
+                <w:rFonts w:ascii="Cambria Math" w:hAnsi="Cambria Math"/>
+                <w:sz w:val="32"/>
+                <w:szCs w:val="32"/>
+              </w:rPr>
+              <w:t xml:space="preserve"> </w:t>
+            </w:r>
+            <w:proofErr w:type="spellStart"/>
+            <w:r>
+              <w:rPr>
+                <w:rFonts w:ascii="Cambria Math" w:hAnsi="Cambria Math"/>
+                <w:sz w:val="32"/>
+                <w:szCs w:val="32"/>
+              </w:rPr>
+              <w:t>login</w:t>
+            </w:r>
+            <w:proofErr w:type="spellEnd"/>
+            <w:r>
+              <w:rPr>
+                <w:rFonts w:ascii="Cambria Math" w:hAnsi="Cambria Math"/>
+                <w:sz w:val="32"/>
+                <w:szCs w:val="32"/>
+              </w:rPr>
+              <w:t xml:space="preserve">, </w:t>
+            </w:r>
+            <w:proofErr w:type="spellStart"/>
+            <w:r>
+              <w:rPr>
+                <w:rFonts w:ascii="Cambria Math" w:hAnsi="Cambria Math"/>
+                <w:sz w:val="32"/>
+                <w:szCs w:val="32"/>
+              </w:rPr>
+              <w:t>vehicle</w:t>
+            </w:r>
+            <w:proofErr w:type="spellEnd"/>
+            <w:r>
+              <w:rPr>
+                <w:rFonts w:ascii="Cambria Math" w:hAnsi="Cambria Math"/>
+                <w:sz w:val="32"/>
+                <w:szCs w:val="32"/>
+              </w:rPr>
+              <w:t xml:space="preserve"> </w:t>
+            </w:r>
+            <w:proofErr w:type="spellStart"/>
+            <w:r>
+              <w:rPr>
+                <w:rFonts w:ascii="Cambria Math" w:hAnsi="Cambria Math"/>
+                <w:sz w:val="32"/>
+                <w:szCs w:val="32"/>
+              </w:rPr>
+              <w:t>listings</w:t>
+            </w:r>
+            <w:proofErr w:type="spellEnd"/>
+            <w:r>
+              <w:rPr>
+                <w:rFonts w:ascii="Cambria Math" w:hAnsi="Cambria Math"/>
+                <w:sz w:val="32"/>
+                <w:szCs w:val="32"/>
+              </w:rPr>
+              <w:t xml:space="preserve">, </w:t>
+            </w:r>
+            <w:proofErr w:type="spellStart"/>
+            <w:r>
+              <w:rPr>
+                <w:rFonts w:ascii="Cambria Math" w:hAnsi="Cambria Math"/>
+                <w:sz w:val="32"/>
+                <w:szCs w:val="32"/>
+              </w:rPr>
+              <w:t>and</w:t>
+            </w:r>
+            <w:proofErr w:type="spellEnd"/>
+            <w:r>
+              <w:rPr>
+                <w:rFonts w:ascii="Cambria Math" w:hAnsi="Cambria Math"/>
+                <w:sz w:val="32"/>
+                <w:szCs w:val="32"/>
+              </w:rPr>
+              <w:t xml:space="preserve"> </w:t>
+            </w:r>
+            <w:proofErr w:type="spellStart"/>
+            <w:r>
+              <w:rPr>
+                <w:rFonts w:ascii="Cambria Math" w:hAnsi="Cambria Math"/>
+                <w:sz w:val="32"/>
+                <w:szCs w:val="32"/>
+              </w:rPr>
+              <w:t>the</w:t>
+            </w:r>
+            <w:proofErr w:type="spellEnd"/>
+            <w:r>
+              <w:rPr>
+                <w:rFonts w:ascii="Cambria Math" w:hAnsi="Cambria Math"/>
+                <w:sz w:val="32"/>
+                <w:szCs w:val="32"/>
+              </w:rPr>
+              <w:t xml:space="preserve"> </w:t>
+            </w:r>
+            <w:proofErr w:type="spellStart"/>
+            <w:r>
+              <w:rPr>
+                <w:rFonts w:ascii="Cambria Math" w:hAnsi="Cambria Math"/>
+                <w:sz w:val="32"/>
+                <w:szCs w:val="32"/>
+              </w:rPr>
+              <w:t>reservation</w:t>
+            </w:r>
+            <w:proofErr w:type="spellEnd"/>
+            <w:r>
+              <w:rPr>
+                <w:rFonts w:ascii="Cambria Math" w:hAnsi="Cambria Math"/>
+                <w:sz w:val="32"/>
+                <w:szCs w:val="32"/>
+              </w:rPr>
+              <w:t xml:space="preserve"> </w:t>
+            </w:r>
+            <w:proofErr w:type="spellStart"/>
+            <w:r>
+              <w:rPr>
+                <w:rFonts w:ascii="Cambria Math" w:hAnsi="Cambria Math"/>
+                <w:sz w:val="32"/>
+                <w:szCs w:val="32"/>
+              </w:rPr>
+              <w:t>system</w:t>
+            </w:r>
+            <w:proofErr w:type="spellEnd"/>
+            <w:r>
+              <w:rPr>
+                <w:rFonts w:ascii="Cambria Math" w:hAnsi="Cambria Math"/>
+                <w:sz w:val="32"/>
+                <w:szCs w:val="32"/>
+              </w:rPr>
+              <w:t xml:space="preserve">. </w:t>
+            </w:r>
+            <w:proofErr w:type="spellStart"/>
+            <w:r>
+              <w:rPr>
+                <w:rFonts w:ascii="Cambria Math" w:hAnsi="Cambria Math"/>
+                <w:sz w:val="32"/>
+                <w:szCs w:val="32"/>
+              </w:rPr>
+              <w:t>The</w:t>
+            </w:r>
+            <w:proofErr w:type="spellEnd"/>
+            <w:r>
+              <w:rPr>
+                <w:rFonts w:ascii="Cambria Math" w:hAnsi="Cambria Math"/>
+                <w:sz w:val="32"/>
+                <w:szCs w:val="32"/>
+              </w:rPr>
+              <w:t xml:space="preserve"> </w:t>
+            </w:r>
+            <w:proofErr w:type="spellStart"/>
+            <w:r>
+              <w:rPr>
+                <w:rFonts w:ascii="Cambria Math" w:hAnsi="Cambria Math"/>
+                <w:sz w:val="32"/>
+                <w:szCs w:val="32"/>
+              </w:rPr>
+              <w:t>main</w:t>
+            </w:r>
+            <w:proofErr w:type="spellEnd"/>
+            <w:r>
+              <w:rPr>
+                <w:rFonts w:ascii="Cambria Math" w:hAnsi="Cambria Math"/>
+                <w:sz w:val="32"/>
+                <w:szCs w:val="32"/>
+              </w:rPr>
+              <w:t xml:space="preserve"> </w:t>
+            </w:r>
+            <w:proofErr w:type="spellStart"/>
+            <w:r>
+              <w:rPr>
+                <w:rFonts w:ascii="Cambria Math" w:hAnsi="Cambria Math"/>
+                <w:sz w:val="32"/>
+                <w:szCs w:val="32"/>
+              </w:rPr>
+              <w:t>structure</w:t>
+            </w:r>
+            <w:proofErr w:type="spellEnd"/>
+            <w:r>
+              <w:rPr>
+                <w:rFonts w:ascii="Cambria Math" w:hAnsi="Cambria Math"/>
+                <w:sz w:val="32"/>
+                <w:szCs w:val="32"/>
+              </w:rPr>
+              <w:t xml:space="preserve"> </w:t>
+            </w:r>
+            <w:proofErr w:type="spellStart"/>
+            <w:r>
+              <w:rPr>
+                <w:rFonts w:ascii="Cambria Math" w:hAnsi="Cambria Math"/>
+                <w:sz w:val="32"/>
+                <w:szCs w:val="32"/>
+              </w:rPr>
+              <w:t>was</w:t>
+            </w:r>
+            <w:proofErr w:type="spellEnd"/>
+            <w:r>
+              <w:rPr>
+                <w:rFonts w:ascii="Cambria Math" w:hAnsi="Cambria Math"/>
+                <w:sz w:val="32"/>
+                <w:szCs w:val="32"/>
+              </w:rPr>
+              <w:t xml:space="preserve"> </w:t>
+            </w:r>
+            <w:proofErr w:type="spellStart"/>
+            <w:r>
+              <w:rPr>
+                <w:rFonts w:ascii="Cambria Math" w:hAnsi="Cambria Math"/>
+                <w:sz w:val="32"/>
+                <w:szCs w:val="32"/>
+              </w:rPr>
+              <w:t>created</w:t>
+            </w:r>
+            <w:proofErr w:type="spellEnd"/>
+            <w:r>
+              <w:rPr>
+                <w:rFonts w:ascii="Cambria Math" w:hAnsi="Cambria Math"/>
+                <w:sz w:val="32"/>
+                <w:szCs w:val="32"/>
+              </w:rPr>
+              <w:t xml:space="preserve">, </w:t>
+            </w:r>
+            <w:proofErr w:type="spellStart"/>
+            <w:r>
+              <w:rPr>
+                <w:rFonts w:ascii="Cambria Math" w:hAnsi="Cambria Math"/>
+                <w:sz w:val="32"/>
+                <w:szCs w:val="32"/>
+              </w:rPr>
+              <w:t>and</w:t>
+            </w:r>
+            <w:proofErr w:type="spellEnd"/>
+            <w:r>
+              <w:rPr>
+                <w:rFonts w:ascii="Cambria Math" w:hAnsi="Cambria Math"/>
+                <w:sz w:val="32"/>
+                <w:szCs w:val="32"/>
+              </w:rPr>
+              <w:t xml:space="preserve"> </w:t>
+            </w:r>
+            <w:proofErr w:type="spellStart"/>
+            <w:r>
+              <w:rPr>
+                <w:rFonts w:ascii="Cambria Math" w:hAnsi="Cambria Math"/>
+                <w:sz w:val="32"/>
+                <w:szCs w:val="32"/>
+              </w:rPr>
+              <w:t>basic</w:t>
+            </w:r>
+            <w:proofErr w:type="spellEnd"/>
+            <w:r>
+              <w:rPr>
+                <w:rFonts w:ascii="Cambria Math" w:hAnsi="Cambria Math"/>
+                <w:sz w:val="32"/>
+                <w:szCs w:val="32"/>
+              </w:rPr>
+              <w:t xml:space="preserve"> </w:t>
+            </w:r>
+            <w:proofErr w:type="spellStart"/>
+            <w:r>
+              <w:rPr>
+                <w:rFonts w:ascii="Cambria Math" w:hAnsi="Cambria Math"/>
+                <w:sz w:val="32"/>
+                <w:szCs w:val="32"/>
+              </w:rPr>
+              <w:t>frontend</w:t>
+            </w:r>
+            <w:proofErr w:type="spellEnd"/>
+            <w:r>
+              <w:rPr>
+                <w:rFonts w:ascii="Cambria Math" w:hAnsi="Cambria Math"/>
+                <w:sz w:val="32"/>
+                <w:szCs w:val="32"/>
+              </w:rPr>
+              <w:t xml:space="preserve"> </w:t>
+            </w:r>
+            <w:proofErr w:type="spellStart"/>
+            <w:r>
+              <w:rPr>
+                <w:rFonts w:ascii="Cambria Math" w:hAnsi="Cambria Math"/>
+                <w:sz w:val="32"/>
+                <w:szCs w:val="32"/>
+              </w:rPr>
+              <w:t>elements</w:t>
+            </w:r>
+            <w:proofErr w:type="spellEnd"/>
+            <w:r>
+              <w:rPr>
+                <w:rFonts w:ascii="Cambria Math" w:hAnsi="Cambria Math"/>
+                <w:sz w:val="32"/>
+                <w:szCs w:val="32"/>
+              </w:rPr>
+              <w:t xml:space="preserve"> </w:t>
+            </w:r>
+            <w:proofErr w:type="spellStart"/>
+            <w:r>
+              <w:rPr>
+                <w:rFonts w:ascii="Cambria Math" w:hAnsi="Cambria Math"/>
+                <w:sz w:val="32"/>
+                <w:szCs w:val="32"/>
+              </w:rPr>
+              <w:t>were</w:t>
+            </w:r>
+            <w:proofErr w:type="spellEnd"/>
+            <w:r>
+              <w:rPr>
+                <w:rFonts w:ascii="Cambria Math" w:hAnsi="Cambria Math"/>
+                <w:sz w:val="32"/>
+                <w:szCs w:val="32"/>
+              </w:rPr>
+              <w:t xml:space="preserve"> </w:t>
+            </w:r>
+            <w:proofErr w:type="spellStart"/>
+            <w:r>
+              <w:rPr>
+                <w:rFonts w:ascii="Cambria Math" w:hAnsi="Cambria Math"/>
+                <w:sz w:val="32"/>
+                <w:szCs w:val="32"/>
+              </w:rPr>
+              <w:t>connected</w:t>
+            </w:r>
+            <w:proofErr w:type="spellEnd"/>
+            <w:r>
+              <w:rPr>
+                <w:rFonts w:ascii="Cambria Math" w:hAnsi="Cambria Math"/>
+                <w:sz w:val="32"/>
+                <w:szCs w:val="32"/>
+              </w:rPr>
+              <w:t xml:space="preserve">, </w:t>
+            </w:r>
+            <w:proofErr w:type="spellStart"/>
+            <w:r>
+              <w:rPr>
+                <w:rFonts w:ascii="Cambria Math" w:hAnsi="Cambria Math"/>
+                <w:sz w:val="32"/>
+                <w:szCs w:val="32"/>
+              </w:rPr>
+              <w:t>prioritizing</w:t>
+            </w:r>
+            <w:proofErr w:type="spellEnd"/>
+            <w:r>
+              <w:rPr>
+                <w:rFonts w:ascii="Cambria Math" w:hAnsi="Cambria Math"/>
+                <w:sz w:val="32"/>
+                <w:szCs w:val="32"/>
+              </w:rPr>
+              <w:t xml:space="preserve"> </w:t>
+            </w:r>
+            <w:proofErr w:type="spellStart"/>
+            <w:r>
+              <w:rPr>
+                <w:rFonts w:ascii="Cambria Math" w:hAnsi="Cambria Math"/>
+                <w:sz w:val="32"/>
+                <w:szCs w:val="32"/>
+              </w:rPr>
+              <w:t>functionality</w:t>
+            </w:r>
+            <w:proofErr w:type="spellEnd"/>
+            <w:r>
+              <w:rPr>
+                <w:rFonts w:ascii="Cambria Math" w:hAnsi="Cambria Math"/>
+                <w:sz w:val="32"/>
+                <w:szCs w:val="32"/>
+              </w:rPr>
+              <w:t xml:space="preserve"> </w:t>
+            </w:r>
+            <w:proofErr w:type="spellStart"/>
+            <w:r>
+              <w:rPr>
+                <w:rFonts w:ascii="Cambria Math" w:hAnsi="Cambria Math"/>
+                <w:sz w:val="32"/>
+                <w:szCs w:val="32"/>
+              </w:rPr>
+              <w:t>during</w:t>
+            </w:r>
+            <w:proofErr w:type="spellEnd"/>
+            <w:r>
+              <w:rPr>
+                <w:rFonts w:ascii="Cambria Math" w:hAnsi="Cambria Math"/>
+                <w:sz w:val="32"/>
+                <w:szCs w:val="32"/>
+              </w:rPr>
+              <w:t xml:space="preserve"> </w:t>
+            </w:r>
+            <w:proofErr w:type="spellStart"/>
+            <w:r>
+              <w:rPr>
+                <w:rFonts w:ascii="Cambria Math" w:hAnsi="Cambria Math"/>
+                <w:sz w:val="32"/>
+                <w:szCs w:val="32"/>
+              </w:rPr>
+              <w:t>this</w:t>
+            </w:r>
+            <w:proofErr w:type="spellEnd"/>
+            <w:r>
+              <w:rPr>
+                <w:rFonts w:ascii="Cambria Math" w:hAnsi="Cambria Math"/>
+                <w:sz w:val="32"/>
+                <w:szCs w:val="32"/>
+              </w:rPr>
+              <w:t xml:space="preserve"> </w:t>
+            </w:r>
+            <w:proofErr w:type="spellStart"/>
+            <w:r>
+              <w:rPr>
+                <w:rFonts w:ascii="Cambria Math" w:hAnsi="Cambria Math"/>
+                <w:sz w:val="32"/>
+                <w:szCs w:val="32"/>
+              </w:rPr>
+              <w:t>stage</w:t>
+            </w:r>
+            <w:proofErr w:type="spellEnd"/>
+            <w:r>
+              <w:rPr>
+                <w:rFonts w:ascii="Cambria Math" w:hAnsi="Cambria Math"/>
+                <w:sz w:val="32"/>
+                <w:szCs w:val="32"/>
+              </w:rPr>
+              <w:t>.</w:t>
             </w:r>
           </w:p>
         </w:tc>
@@ -1391,8 +3018,20 @@
                 <w:sz w:val="32"/>
                 <w:szCs w:val="32"/>
               </w:rPr>
-              <w:t>3ʳᵈ Week</w:t>
-            </w:r>
+              <w:t xml:space="preserve">3ʳᵈ </w:t>
+            </w:r>
+            <w:proofErr w:type="spellStart"/>
+            <w:r>
+              <w:rPr>
+                <w:rFonts w:ascii="Cambria Math" w:hAnsi="Cambria Math"/>
+                <w:b/>
+                <w:bCs/>
+                <w:sz w:val="32"/>
+                <w:szCs w:val="32"/>
+              </w:rPr>
+              <w:t>Week</w:t>
+            </w:r>
+            <w:proofErr w:type="spellEnd"/>
           </w:p>
         </w:tc>
         <w:tc>
@@ -1427,8 +3066,20 @@
                 <w:sz w:val="32"/>
                 <w:szCs w:val="32"/>
               </w:rPr>
-              <w:t>Project Completion</w:t>
-            </w:r>
+              <w:t xml:space="preserve">Project </w:t>
+            </w:r>
+            <w:proofErr w:type="spellStart"/>
+            <w:r>
+              <w:rPr>
+                <w:rFonts w:ascii="Cambria Math" w:hAnsi="Cambria Math"/>
+                <w:b/>
+                <w:bCs/>
+                <w:sz w:val="32"/>
+                <w:szCs w:val="32"/>
+              </w:rPr>
+              <w:t>Completion</w:t>
+            </w:r>
+            <w:proofErr w:type="spellEnd"/>
           </w:p>
           <w:p>
             <w:pPr>
@@ -1445,7 +3096,529 @@
                 <w:sz w:val="32"/>
                 <w:szCs w:val="32"/>
               </w:rPr>
-              <w:t xml:space="preserve"> This week, we completed the platform's main features, created our presentation, and documented our work. We also fixed bugs and made sure the platform worked properly across different devices.</w:t>
+              <w:t xml:space="preserve"> </w:t>
+            </w:r>
+            <w:proofErr w:type="spellStart"/>
+            <w:r>
+              <w:rPr>
+                <w:rFonts w:ascii="Cambria Math" w:hAnsi="Cambria Math"/>
+                <w:sz w:val="32"/>
+                <w:szCs w:val="32"/>
+              </w:rPr>
+              <w:t>This</w:t>
+            </w:r>
+            <w:proofErr w:type="spellEnd"/>
+            <w:r>
+              <w:rPr>
+                <w:rFonts w:ascii="Cambria Math" w:hAnsi="Cambria Math"/>
+                <w:sz w:val="32"/>
+                <w:szCs w:val="32"/>
+              </w:rPr>
+              <w:t xml:space="preserve"> </w:t>
+            </w:r>
+            <w:proofErr w:type="spellStart"/>
+            <w:r>
+              <w:rPr>
+                <w:rFonts w:ascii="Cambria Math" w:hAnsi="Cambria Math"/>
+                <w:sz w:val="32"/>
+                <w:szCs w:val="32"/>
+              </w:rPr>
+              <w:t>week</w:t>
+            </w:r>
+            <w:proofErr w:type="spellEnd"/>
+            <w:r>
+              <w:rPr>
+                <w:rFonts w:ascii="Cambria Math" w:hAnsi="Cambria Math"/>
+                <w:sz w:val="32"/>
+                <w:szCs w:val="32"/>
+              </w:rPr>
+              <w:t xml:space="preserve">, </w:t>
+            </w:r>
+            <w:proofErr w:type="spellStart"/>
+            <w:r>
+              <w:rPr>
+                <w:rFonts w:ascii="Cambria Math" w:hAnsi="Cambria Math"/>
+                <w:sz w:val="32"/>
+                <w:szCs w:val="32"/>
+              </w:rPr>
+              <w:t>we</w:t>
+            </w:r>
+            <w:proofErr w:type="spellEnd"/>
+            <w:r>
+              <w:rPr>
+                <w:rFonts w:ascii="Cambria Math" w:hAnsi="Cambria Math"/>
+                <w:sz w:val="32"/>
+                <w:szCs w:val="32"/>
+              </w:rPr>
+              <w:t xml:space="preserve"> </w:t>
+            </w:r>
+            <w:proofErr w:type="spellStart"/>
+            <w:r>
+              <w:rPr>
+                <w:rFonts w:ascii="Cambria Math" w:hAnsi="Cambria Math"/>
+                <w:sz w:val="32"/>
+                <w:szCs w:val="32"/>
+              </w:rPr>
+              <w:t>completed</w:t>
+            </w:r>
+            <w:proofErr w:type="spellEnd"/>
+            <w:r>
+              <w:rPr>
+                <w:rFonts w:ascii="Cambria Math" w:hAnsi="Cambria Math"/>
+                <w:sz w:val="32"/>
+                <w:szCs w:val="32"/>
+              </w:rPr>
+              <w:t xml:space="preserve"> </w:t>
+            </w:r>
+            <w:proofErr w:type="spellStart"/>
+            <w:r>
+              <w:rPr>
+                <w:rFonts w:ascii="Cambria Math" w:hAnsi="Cambria Math"/>
+                <w:sz w:val="32"/>
+                <w:szCs w:val="32"/>
+              </w:rPr>
+              <w:t>the</w:t>
+            </w:r>
+            <w:proofErr w:type="spellEnd"/>
+            <w:r>
+              <w:rPr>
+                <w:rFonts w:ascii="Cambria Math" w:hAnsi="Cambria Math"/>
+                <w:sz w:val="32"/>
+                <w:szCs w:val="32"/>
+              </w:rPr>
+              <w:t xml:space="preserve"> </w:t>
+            </w:r>
+            <w:proofErr w:type="spellStart"/>
+            <w:r>
+              <w:rPr>
+                <w:rFonts w:ascii="Cambria Math" w:hAnsi="Cambria Math"/>
+                <w:sz w:val="32"/>
+                <w:szCs w:val="32"/>
+              </w:rPr>
+              <w:t>platform's</w:t>
+            </w:r>
+            <w:proofErr w:type="spellEnd"/>
+            <w:r>
+              <w:rPr>
+                <w:rFonts w:ascii="Cambria Math" w:hAnsi="Cambria Math"/>
+                <w:sz w:val="32"/>
+                <w:szCs w:val="32"/>
+              </w:rPr>
+              <w:t xml:space="preserve"> </w:t>
+            </w:r>
+            <w:proofErr w:type="spellStart"/>
+            <w:r>
+              <w:rPr>
+                <w:rFonts w:ascii="Cambria Math" w:hAnsi="Cambria Math"/>
+                <w:sz w:val="32"/>
+                <w:szCs w:val="32"/>
+              </w:rPr>
+              <w:t>main</w:t>
+            </w:r>
+            <w:proofErr w:type="spellEnd"/>
+            <w:r>
+              <w:rPr>
+                <w:rFonts w:ascii="Cambria Math" w:hAnsi="Cambria Math"/>
+                <w:sz w:val="32"/>
+                <w:szCs w:val="32"/>
+              </w:rPr>
+              <w:t xml:space="preserve"> </w:t>
+            </w:r>
+            <w:proofErr w:type="spellStart"/>
+            <w:r>
+              <w:rPr>
+                <w:rFonts w:ascii="Cambria Math" w:hAnsi="Cambria Math"/>
+                <w:sz w:val="32"/>
+                <w:szCs w:val="32"/>
+              </w:rPr>
+              <w:t>features</w:t>
+            </w:r>
+            <w:proofErr w:type="spellEnd"/>
+            <w:r>
+              <w:rPr>
+                <w:rFonts w:ascii="Cambria Math" w:hAnsi="Cambria Math"/>
+                <w:sz w:val="32"/>
+                <w:szCs w:val="32"/>
+              </w:rPr>
+              <w:t xml:space="preserve">, </w:t>
+            </w:r>
+            <w:proofErr w:type="spellStart"/>
+            <w:r>
+              <w:rPr>
+                <w:rFonts w:ascii="Cambria Math" w:hAnsi="Cambria Math"/>
+                <w:sz w:val="32"/>
+                <w:szCs w:val="32"/>
+              </w:rPr>
+              <w:t>created</w:t>
+            </w:r>
+            <w:proofErr w:type="spellEnd"/>
+            <w:r>
+              <w:rPr>
+                <w:rFonts w:ascii="Cambria Math" w:hAnsi="Cambria Math"/>
+                <w:sz w:val="32"/>
+                <w:szCs w:val="32"/>
+              </w:rPr>
+              <w:t xml:space="preserve"> </w:t>
+            </w:r>
+            <w:proofErr w:type="spellStart"/>
+            <w:r>
+              <w:rPr>
+                <w:rFonts w:ascii="Cambria Math" w:hAnsi="Cambria Math"/>
+                <w:sz w:val="32"/>
+                <w:szCs w:val="32"/>
+              </w:rPr>
+              <w:t>our</w:t>
+            </w:r>
+            <w:proofErr w:type="spellEnd"/>
+            <w:r>
+              <w:rPr>
+                <w:rFonts w:ascii="Cambria Math" w:hAnsi="Cambria Math"/>
+                <w:sz w:val="32"/>
+                <w:szCs w:val="32"/>
+              </w:rPr>
+              <w:t xml:space="preserve"> </w:t>
+            </w:r>
+            <w:proofErr w:type="spellStart"/>
+            <w:r>
+              <w:rPr>
+                <w:rFonts w:ascii="Cambria Math" w:hAnsi="Cambria Math"/>
+                <w:sz w:val="32"/>
+                <w:szCs w:val="32"/>
+              </w:rPr>
+              <w:t>presentation</w:t>
+            </w:r>
+            <w:proofErr w:type="spellEnd"/>
+            <w:r>
+              <w:rPr>
+                <w:rFonts w:ascii="Cambria Math" w:hAnsi="Cambria Math"/>
+                <w:sz w:val="32"/>
+                <w:szCs w:val="32"/>
+              </w:rPr>
+              <w:t xml:space="preserve">, </w:t>
+            </w:r>
+            <w:proofErr w:type="spellStart"/>
+            <w:r>
+              <w:rPr>
+                <w:rFonts w:ascii="Cambria Math" w:hAnsi="Cambria Math"/>
+                <w:sz w:val="32"/>
+                <w:szCs w:val="32"/>
+              </w:rPr>
+              <w:t>and</w:t>
+            </w:r>
+            <w:proofErr w:type="spellEnd"/>
+            <w:r>
+              <w:rPr>
+                <w:rFonts w:ascii="Cambria Math" w:hAnsi="Cambria Math"/>
+                <w:sz w:val="32"/>
+                <w:szCs w:val="32"/>
+              </w:rPr>
+              <w:t xml:space="preserve"> </w:t>
+            </w:r>
+            <w:proofErr w:type="spellStart"/>
+            <w:r>
+              <w:rPr>
+                <w:rFonts w:ascii="Cambria Math" w:hAnsi="Cambria Math"/>
+                <w:sz w:val="32"/>
+                <w:szCs w:val="32"/>
+              </w:rPr>
+              <w:t>documented</w:t>
+            </w:r>
+            <w:proofErr w:type="spellEnd"/>
+            <w:r>
+              <w:rPr>
+                <w:rFonts w:ascii="Cambria Math" w:hAnsi="Cambria Math"/>
+                <w:sz w:val="32"/>
+                <w:szCs w:val="32"/>
+              </w:rPr>
+              <w:t xml:space="preserve"> </w:t>
+            </w:r>
+            <w:proofErr w:type="spellStart"/>
+            <w:r>
+              <w:rPr>
+                <w:rFonts w:ascii="Cambria Math" w:hAnsi="Cambria Math"/>
+                <w:sz w:val="32"/>
+                <w:szCs w:val="32"/>
+              </w:rPr>
+              <w:t>our</w:t>
+            </w:r>
+            <w:proofErr w:type="spellEnd"/>
+            <w:r>
+              <w:rPr>
+                <w:rFonts w:ascii="Cambria Math" w:hAnsi="Cambria Math"/>
+                <w:sz w:val="32"/>
+                <w:szCs w:val="32"/>
+              </w:rPr>
+              <w:t xml:space="preserve"> </w:t>
+            </w:r>
+            <w:proofErr w:type="spellStart"/>
+            <w:r>
+              <w:rPr>
+                <w:rFonts w:ascii="Cambria Math" w:hAnsi="Cambria Math"/>
+                <w:sz w:val="32"/>
+                <w:szCs w:val="32"/>
+              </w:rPr>
+              <w:t>work</w:t>
+            </w:r>
+            <w:proofErr w:type="spellEnd"/>
+            <w:r>
+              <w:rPr>
+                <w:rFonts w:ascii="Cambria Math" w:hAnsi="Cambria Math"/>
+                <w:sz w:val="32"/>
+                <w:szCs w:val="32"/>
+              </w:rPr>
+              <w:t xml:space="preserve">. </w:t>
+            </w:r>
+            <w:proofErr w:type="spellStart"/>
+            <w:r>
+              <w:rPr>
+                <w:rFonts w:ascii="Cambria Math" w:hAnsi="Cambria Math"/>
+                <w:sz w:val="32"/>
+                <w:szCs w:val="32"/>
+              </w:rPr>
+              <w:t>We</w:t>
+            </w:r>
+            <w:proofErr w:type="spellEnd"/>
+            <w:r>
+              <w:rPr>
+                <w:rFonts w:ascii="Cambria Math" w:hAnsi="Cambria Math"/>
+                <w:sz w:val="32"/>
+                <w:szCs w:val="32"/>
+              </w:rPr>
+              <w:t xml:space="preserve"> </w:t>
+            </w:r>
+            <w:proofErr w:type="spellStart"/>
+            <w:r>
+              <w:rPr>
+                <w:rFonts w:ascii="Cambria Math" w:hAnsi="Cambria Math"/>
+                <w:sz w:val="32"/>
+                <w:szCs w:val="32"/>
+              </w:rPr>
+              <w:t>also</w:t>
+            </w:r>
+            <w:proofErr w:type="spellEnd"/>
+            <w:r>
+              <w:rPr>
+                <w:rFonts w:ascii="Cambria Math" w:hAnsi="Cambria Math"/>
+                <w:sz w:val="32"/>
+                <w:szCs w:val="32"/>
+              </w:rPr>
+              <w:t xml:space="preserve"> </w:t>
+            </w:r>
+            <w:proofErr w:type="spellStart"/>
+            <w:r>
+              <w:rPr>
+                <w:rFonts w:ascii="Cambria Math" w:hAnsi="Cambria Math"/>
+                <w:sz w:val="32"/>
+                <w:szCs w:val="32"/>
+              </w:rPr>
+              <w:t>fixed</w:t>
+            </w:r>
+            <w:proofErr w:type="spellEnd"/>
+            <w:r>
+              <w:rPr>
+                <w:rFonts w:ascii="Cambria Math" w:hAnsi="Cambria Math"/>
+                <w:sz w:val="32"/>
+                <w:szCs w:val="32"/>
+              </w:rPr>
+              <w:t xml:space="preserve"> </w:t>
+            </w:r>
+            <w:proofErr w:type="spellStart"/>
+            <w:r>
+              <w:rPr>
+                <w:rFonts w:ascii="Cambria Math" w:hAnsi="Cambria Math"/>
+                <w:sz w:val="32"/>
+                <w:szCs w:val="32"/>
+              </w:rPr>
+              <w:t>bugs</w:t>
+            </w:r>
+            <w:proofErr w:type="spellEnd"/>
+            <w:r>
+              <w:rPr>
+                <w:rFonts w:ascii="Cambria Math" w:hAnsi="Cambria Math"/>
+                <w:sz w:val="32"/>
+                <w:szCs w:val="32"/>
+              </w:rPr>
+              <w:t xml:space="preserve"> </w:t>
+            </w:r>
+            <w:proofErr w:type="spellStart"/>
+            <w:r>
+              <w:rPr>
+                <w:rFonts w:ascii="Cambria Math" w:hAnsi="Cambria Math"/>
+                <w:sz w:val="32"/>
+                <w:szCs w:val="32"/>
+              </w:rPr>
+              <w:t>and</w:t>
+            </w:r>
+            <w:proofErr w:type="spellEnd"/>
+            <w:r>
+              <w:rPr>
+                <w:rFonts w:ascii="Cambria Math" w:hAnsi="Cambria Math"/>
+                <w:sz w:val="32"/>
+                <w:szCs w:val="32"/>
+              </w:rPr>
+              <w:t xml:space="preserve"> </w:t>
+            </w:r>
+            <w:proofErr w:type="spellStart"/>
+            <w:r>
+              <w:rPr>
+                <w:rFonts w:ascii="Cambria Math" w:hAnsi="Cambria Math"/>
+                <w:sz w:val="32"/>
+                <w:szCs w:val="32"/>
+              </w:rPr>
+              <w:t>made</w:t>
+            </w:r>
+            <w:proofErr w:type="spellEnd"/>
+            <w:r>
+              <w:rPr>
+                <w:rFonts w:ascii="Cambria Math" w:hAnsi="Cambria Math"/>
+                <w:sz w:val="32"/>
+                <w:szCs w:val="32"/>
+              </w:rPr>
+              <w:t xml:space="preserve"> </w:t>
+            </w:r>
+            <w:proofErr w:type="spellStart"/>
+            <w:r>
+              <w:rPr>
+                <w:rFonts w:ascii="Cambria Math" w:hAnsi="Cambria Math"/>
+                <w:sz w:val="32"/>
+                <w:szCs w:val="32"/>
+              </w:rPr>
+              <w:t>sure</w:t>
+            </w:r>
+            <w:proofErr w:type="spellEnd"/>
+            <w:r>
+              <w:rPr>
+                <w:rFonts w:ascii="Cambria Math" w:hAnsi="Cambria Math"/>
+                <w:sz w:val="32"/>
+                <w:szCs w:val="32"/>
+              </w:rPr>
+              <w:t xml:space="preserve"> </w:t>
+            </w:r>
+            <w:proofErr w:type="spellStart"/>
+            <w:r>
+              <w:rPr>
+                <w:rFonts w:ascii="Cambria Math" w:hAnsi="Cambria Math"/>
+                <w:sz w:val="32"/>
+                <w:szCs w:val="32"/>
+              </w:rPr>
+              <w:t>the</w:t>
+            </w:r>
+            <w:proofErr w:type="spellEnd"/>
+            <w:r>
+              <w:rPr>
+                <w:rFonts w:ascii="Cambria Math" w:hAnsi="Cambria Math"/>
+                <w:sz w:val="32"/>
+                <w:szCs w:val="32"/>
+              </w:rPr>
+              <w:t xml:space="preserve"> </w:t>
+            </w:r>
+            <w:proofErr w:type="spellStart"/>
+            <w:r>
+              <w:rPr>
+                <w:rFonts w:ascii="Cambria Math" w:hAnsi="Cambria Math"/>
+                <w:sz w:val="32"/>
+                <w:szCs w:val="32"/>
+              </w:rPr>
+              <w:t>platform</w:t>
+            </w:r>
+            <w:proofErr w:type="spellEnd"/>
+            <w:r>
+              <w:rPr>
+                <w:rFonts w:ascii="Cambria Math" w:hAnsi="Cambria Math"/>
+                <w:sz w:val="32"/>
+                <w:szCs w:val="32"/>
+              </w:rPr>
+              <w:t xml:space="preserve"> </w:t>
+            </w:r>
+            <w:proofErr w:type="spellStart"/>
+            <w:r>
+              <w:rPr>
+                <w:rFonts w:ascii="Cambria Math" w:hAnsi="Cambria Math"/>
+                <w:sz w:val="32"/>
+                <w:szCs w:val="32"/>
+              </w:rPr>
+              <w:t>worked</w:t>
+            </w:r>
+            <w:proofErr w:type="spellEnd"/>
+            <w:r>
+              <w:rPr>
+                <w:rFonts w:ascii="Cambria Math" w:hAnsi="Cambria Math"/>
+                <w:sz w:val="32"/>
+                <w:szCs w:val="32"/>
+              </w:rPr>
+              <w:t xml:space="preserve"> </w:t>
+            </w:r>
+            <w:proofErr w:type="spellStart"/>
+            <w:r>
+              <w:rPr>
+                <w:rFonts w:ascii="Cambria Math" w:hAnsi="Cambria Math"/>
+                <w:sz w:val="32"/>
+                <w:szCs w:val="32"/>
+              </w:rPr>
+              <w:t>properly</w:t>
+            </w:r>
+            <w:proofErr w:type="spellEnd"/>
+            <w:r>
+              <w:rPr>
+                <w:rFonts w:ascii="Cambria Math" w:hAnsi="Cambria Math"/>
+                <w:sz w:val="32"/>
+                <w:szCs w:val="32"/>
+              </w:rPr>
+              <w:t xml:space="preserve"> </w:t>
+            </w:r>
+            <w:proofErr w:type="spellStart"/>
+            <w:r>
+              <w:rPr>
+                <w:rFonts w:ascii="Cambria Math" w:hAnsi="Cambria Math"/>
+                <w:sz w:val="32"/>
+                <w:szCs w:val="32"/>
+              </w:rPr>
+              <w:t>across</w:t>
+            </w:r>
+            <w:proofErr w:type="spellEnd"/>
+            <w:r>
+              <w:rPr>
+                <w:rFonts w:ascii="Cambria Math" w:hAnsi="Cambria Math"/>
+                <w:sz w:val="32"/>
+                <w:szCs w:val="32"/>
+              </w:rPr>
+              <w:t xml:space="preserve"> </w:t>
+            </w:r>
+            <w:proofErr w:type="spellStart"/>
+            <w:r>
+              <w:rPr>
+                <w:rFonts w:ascii="Cambria Math" w:hAnsi="Cambria Math"/>
+                <w:sz w:val="32"/>
+                <w:szCs w:val="32"/>
+              </w:rPr>
+              <w:t>different</w:t>
+            </w:r>
+            <w:proofErr w:type="spellEnd"/>
+            <w:r>
+              <w:rPr>
+                <w:rFonts w:ascii="Cambria Math" w:hAnsi="Cambria Math"/>
+                <w:sz w:val="32"/>
+                <w:szCs w:val="32"/>
+              </w:rPr>
+              <w:t xml:space="preserve"> </w:t>
+            </w:r>
+            <w:proofErr w:type="spellStart"/>
+            <w:r>
+              <w:rPr>
+                <w:rFonts w:ascii="Cambria Math" w:hAnsi="Cambria Math"/>
+                <w:sz w:val="32"/>
+                <w:szCs w:val="32"/>
+              </w:rPr>
+              <w:t>devices</w:t>
+            </w:r>
+            <w:proofErr w:type="spellEnd"/>
+            <w:r>
+              <w:rPr>
+                <w:rFonts w:ascii="Cambria Math" w:hAnsi="Cambria Math"/>
+                <w:sz w:val="32"/>
+                <w:szCs w:val="32"/>
+              </w:rPr>
+              <w:t>.</w:t>
             </w:r>
           </w:p>
         </w:tc>
@@ -1483,8 +3656,20 @@
                 <w:sz w:val="32"/>
                 <w:szCs w:val="32"/>
               </w:rPr>
-              <w:t>4ᵗʰ Week</w:t>
-            </w:r>
+              <w:t xml:space="preserve">4ᵗʰ </w:t>
+            </w:r>
+            <w:proofErr w:type="spellStart"/>
+            <w:r>
+              <w:rPr>
+                <w:rFonts w:ascii="Cambria Math" w:hAnsi="Cambria Math"/>
+                <w:b/>
+                <w:bCs/>
+                <w:sz w:val="32"/>
+                <w:szCs w:val="32"/>
+              </w:rPr>
+              <w:t>Week</w:t>
+            </w:r>
+            <w:proofErr w:type="spellEnd"/>
           </w:p>
         </w:tc>
         <w:tc>
@@ -1511,6 +3696,7 @@
                 <w:lang w:val="en-US"/>
               </w:rPr>
             </w:pPr>
+            <w:proofErr w:type="spellStart"/>
             <w:r>
               <w:rPr>
                 <w:rFonts w:ascii="Cambria Math" w:hAnsi="Cambria Math"/>
@@ -1519,8 +3705,31 @@
                 <w:sz w:val="32"/>
                 <w:szCs w:val="32"/>
               </w:rPr>
-              <w:t>Final Presentation</w:t>
-            </w:r>
+              <w:t>Final</w:t>
+            </w:r>
+            <w:proofErr w:type="spellEnd"/>
+            <w:r>
+              <w:rPr>
+                <w:rFonts w:ascii="Cambria Math" w:hAnsi="Cambria Math"/>
+                <w:b/>
+                <w:bCs/>
+                <w:sz w:val="32"/>
+                <w:szCs w:val="32"/>
+              </w:rPr>
+              <w:t xml:space="preserve"> </w:t>
+            </w:r>
+            <w:proofErr w:type="spellStart"/>
+            <w:r>
+              <w:rPr>
+                <w:rFonts w:ascii="Cambria Math" w:hAnsi="Cambria Math"/>
+                <w:b/>
+                <w:bCs/>
+                <w:sz w:val="32"/>
+                <w:szCs w:val="32"/>
+              </w:rPr>
+              <w:t>Presentation</w:t>
+            </w:r>
+            <w:proofErr w:type="spellEnd"/>
           </w:p>
           <w:p>
             <w:pPr>
@@ -1537,7 +3746,565 @@
                 <w:sz w:val="32"/>
                 <w:szCs w:val="32"/>
               </w:rPr>
-              <w:t xml:space="preserve"> After four weeks of effort and teamwork, the Elite Rentals project was fully prepared and ready to be presented. We finalized our materials and showcased the results of our hard work.</w:t>
+              <w:t xml:space="preserve"> </w:t>
+            </w:r>
+            <w:proofErr w:type="spellStart"/>
+            <w:r>
+              <w:rPr>
+                <w:rFonts w:ascii="Cambria Math" w:hAnsi="Cambria Math"/>
+                <w:sz w:val="32"/>
+                <w:szCs w:val="32"/>
+              </w:rPr>
+              <w:t>After</w:t>
+            </w:r>
+            <w:proofErr w:type="spellEnd"/>
+            <w:r>
+              <w:rPr>
+                <w:rFonts w:ascii="Cambria Math" w:hAnsi="Cambria Math"/>
+                <w:sz w:val="32"/>
+                <w:szCs w:val="32"/>
+              </w:rPr>
+              <w:t xml:space="preserve"> </w:t>
+            </w:r>
+            <w:proofErr w:type="spellStart"/>
+            <w:r>
+              <w:rPr>
+                <w:rFonts w:ascii="Cambria Math" w:hAnsi="Cambria Math"/>
+                <w:sz w:val="32"/>
+                <w:szCs w:val="32"/>
+              </w:rPr>
+              <w:t>four</w:t>
+            </w:r>
+            <w:proofErr w:type="spellEnd"/>
+            <w:r>
+              <w:rPr>
+                <w:rFonts w:ascii="Cambria Math" w:hAnsi="Cambria Math"/>
+                <w:sz w:val="32"/>
+                <w:szCs w:val="32"/>
+              </w:rPr>
+              <w:t xml:space="preserve"> </w:t>
+            </w:r>
+            <w:proofErr w:type="spellStart"/>
+            <w:r>
+              <w:rPr>
+                <w:rFonts w:ascii="Cambria Math" w:hAnsi="Cambria Math"/>
+                <w:sz w:val="32"/>
+                <w:szCs w:val="32"/>
+              </w:rPr>
+              <w:t>weeks</w:t>
+            </w:r>
+            <w:proofErr w:type="spellEnd"/>
+            <w:r>
+              <w:rPr>
+                <w:rFonts w:ascii="Cambria Math" w:hAnsi="Cambria Math"/>
+                <w:sz w:val="32"/>
+                <w:szCs w:val="32"/>
+              </w:rPr>
+              <w:t xml:space="preserve"> </w:t>
+            </w:r>
+            <w:proofErr w:type="spellStart"/>
+            <w:r>
+              <w:rPr>
+                <w:rFonts w:ascii="Cambria Math" w:hAnsi="Cambria Math"/>
+                <w:sz w:val="32"/>
+                <w:szCs w:val="32"/>
+              </w:rPr>
+              <w:t>of</w:t>
+            </w:r>
+            <w:proofErr w:type="spellEnd"/>
+            <w:r>
+              <w:rPr>
+                <w:rFonts w:ascii="Cambria Math" w:hAnsi="Cambria Math"/>
+                <w:sz w:val="32"/>
+                <w:szCs w:val="32"/>
+              </w:rPr>
+              <w:t xml:space="preserve"> </w:t>
+            </w:r>
+            <w:proofErr w:type="spellStart"/>
+            <w:r>
+              <w:rPr>
+                <w:rFonts w:ascii="Cambria Math" w:hAnsi="Cambria Math"/>
+                <w:sz w:val="32"/>
+                <w:szCs w:val="32"/>
+              </w:rPr>
+              <w:t>effort</w:t>
+            </w:r>
+            <w:proofErr w:type="spellEnd"/>
+            <w:r>
+              <w:rPr>
+                <w:rFonts w:ascii="Cambria Math" w:hAnsi="Cambria Math"/>
+                <w:sz w:val="32"/>
+                <w:szCs w:val="32"/>
+              </w:rPr>
+              <w:t xml:space="preserve"> </w:t>
+            </w:r>
+            <w:proofErr w:type="spellStart"/>
+            <w:r>
+              <w:rPr>
+                <w:rFonts w:ascii="Cambria Math" w:hAnsi="Cambria Math"/>
+                <w:sz w:val="32"/>
+                <w:szCs w:val="32"/>
+              </w:rPr>
+              <w:t>and</w:t>
+            </w:r>
+            <w:proofErr w:type="spellEnd"/>
+            <w:r>
+              <w:rPr>
+                <w:rFonts w:ascii="Cambria Math" w:hAnsi="Cambria Math"/>
+                <w:sz w:val="32"/>
+                <w:szCs w:val="32"/>
+              </w:rPr>
+              <w:t xml:space="preserve"> </w:t>
+            </w:r>
+            <w:proofErr w:type="spellStart"/>
+            <w:r>
+              <w:rPr>
+                <w:rFonts w:ascii="Cambria Math" w:hAnsi="Cambria Math"/>
+                <w:sz w:val="32"/>
+                <w:szCs w:val="32"/>
+              </w:rPr>
+              <w:t>teamwork</w:t>
+            </w:r>
+            <w:proofErr w:type="spellEnd"/>
+            <w:r>
+              <w:rPr>
+                <w:rFonts w:ascii="Cambria Math" w:hAnsi="Cambria Math"/>
+                <w:sz w:val="32"/>
+                <w:szCs w:val="32"/>
+              </w:rPr>
+              <w:t xml:space="preserve">, </w:t>
+            </w:r>
+            <w:proofErr w:type="spellStart"/>
+            <w:r>
+              <w:rPr>
+                <w:rFonts w:ascii="Cambria Math" w:hAnsi="Cambria Math"/>
+                <w:sz w:val="32"/>
+                <w:szCs w:val="32"/>
+              </w:rPr>
+              <w:t>the</w:t>
+            </w:r>
+            <w:proofErr w:type="spellEnd"/>
+            <w:r>
+              <w:rPr>
+                <w:rFonts w:ascii="Cambria Math" w:hAnsi="Cambria Math"/>
+                <w:sz w:val="32"/>
+                <w:szCs w:val="32"/>
+              </w:rPr>
+              <w:t xml:space="preserve"> </w:t>
+            </w:r>
+            <w:proofErr w:type="spellStart"/>
+            <w:r>
+              <w:rPr>
+                <w:rFonts w:ascii="Cambria Math" w:hAnsi="Cambria Math"/>
+                <w:sz w:val="32"/>
+                <w:szCs w:val="32"/>
+              </w:rPr>
+              <w:t>Elite</w:t>
+            </w:r>
+            <w:proofErr w:type="spellEnd"/>
+            <w:r>
+              <w:rPr>
+                <w:rFonts w:ascii="Cambria Math" w:hAnsi="Cambria Math"/>
+                <w:sz w:val="32"/>
+                <w:szCs w:val="32"/>
+              </w:rPr>
+              <w:t xml:space="preserve"> </w:t>
+            </w:r>
+            <w:proofErr w:type="spellStart"/>
+            <w:r>
+              <w:rPr>
+                <w:rFonts w:ascii="Cambria Math" w:hAnsi="Cambria Math"/>
+                <w:sz w:val="32"/>
+                <w:szCs w:val="32"/>
+              </w:rPr>
+              <w:t>Rentals</w:t>
+            </w:r>
+            <w:proofErr w:type="spellEnd"/>
+            <w:r>
+              <w:rPr>
+                <w:rFonts w:ascii="Cambria Math" w:hAnsi="Cambria Math"/>
+                <w:sz w:val="32"/>
+                <w:szCs w:val="32"/>
+              </w:rPr>
+              <w:t xml:space="preserve"> </w:t>
+            </w:r>
+            <w:proofErr w:type="spellStart"/>
+            <w:r>
+              <w:rPr>
+                <w:rFonts w:ascii="Cambria Math" w:hAnsi="Cambria Math"/>
+                <w:sz w:val="32"/>
+                <w:szCs w:val="32"/>
+              </w:rPr>
+              <w:t>project</w:t>
+            </w:r>
+            <w:proofErr w:type="spellEnd"/>
+            <w:r>
+              <w:rPr>
+                <w:rFonts w:ascii="Cambria Math" w:hAnsi="Cambria Math"/>
+                <w:sz w:val="32"/>
+                <w:szCs w:val="32"/>
+              </w:rPr>
+              <w:t xml:space="preserve"> </w:t>
+            </w:r>
+            <w:proofErr w:type="spellStart"/>
+            <w:r>
+              <w:rPr>
+                <w:rFonts w:ascii="Cambria Math" w:hAnsi="Cambria Math"/>
+                <w:sz w:val="32"/>
+                <w:szCs w:val="32"/>
+              </w:rPr>
+              <w:t>was</w:t>
+            </w:r>
+            <w:proofErr w:type="spellEnd"/>
+            <w:r>
+              <w:rPr>
+                <w:rFonts w:ascii="Cambria Math" w:hAnsi="Cambria Math"/>
+                <w:sz w:val="32"/>
+                <w:szCs w:val="32"/>
+              </w:rPr>
+              <w:t xml:space="preserve"> </w:t>
+            </w:r>
+            <w:proofErr w:type="spellStart"/>
+            <w:r>
+              <w:rPr>
+                <w:rFonts w:ascii="Cambria Math" w:hAnsi="Cambria Math"/>
+                <w:sz w:val="32"/>
+                <w:szCs w:val="32"/>
+              </w:rPr>
+              <w:t>fully</w:t>
+            </w:r>
+            <w:proofErr w:type="spellEnd"/>
+            <w:r>
+              <w:rPr>
+                <w:rFonts w:ascii="Cambria Math" w:hAnsi="Cambria Math"/>
+                <w:sz w:val="32"/>
+                <w:szCs w:val="32"/>
+              </w:rPr>
+              <w:t xml:space="preserve"> </w:t>
+            </w:r>
+            <w:proofErr w:type="spellStart"/>
+            <w:r>
+              <w:rPr>
+                <w:rFonts w:ascii="Cambria Math" w:hAnsi="Cambria Math"/>
+                <w:sz w:val="32"/>
+                <w:szCs w:val="32"/>
+              </w:rPr>
+              <w:t>prepared</w:t>
+            </w:r>
+            <w:proofErr w:type="spellEnd"/>
+            <w:r>
+              <w:rPr>
+                <w:rFonts w:ascii="Cambria Math" w:hAnsi="Cambria Math"/>
+                <w:sz w:val="32"/>
+                <w:szCs w:val="32"/>
+              </w:rPr>
+              <w:t xml:space="preserve"> </w:t>
+            </w:r>
+            <w:proofErr w:type="spellStart"/>
+            <w:r>
+              <w:rPr>
+                <w:rFonts w:ascii="Cambria Math" w:hAnsi="Cambria Math"/>
+                <w:sz w:val="32"/>
+                <w:szCs w:val="32"/>
+              </w:rPr>
+              <w:t>and</w:t>
+            </w:r>
+            <w:proofErr w:type="spellEnd"/>
+            <w:r>
+              <w:rPr>
+                <w:rFonts w:ascii="Cambria Math" w:hAnsi="Cambria Math"/>
+                <w:sz w:val="32"/>
+                <w:szCs w:val="32"/>
+              </w:rPr>
+              <w:t xml:space="preserve"> </w:t>
+            </w:r>
+            <w:proofErr w:type="spellStart"/>
+            <w:r>
+              <w:rPr>
+                <w:rFonts w:ascii="Cambria Math" w:hAnsi="Cambria Math"/>
+                <w:sz w:val="32"/>
+                <w:szCs w:val="32"/>
+              </w:rPr>
+              <w:t>ready</w:t>
+            </w:r>
+            <w:proofErr w:type="spellEnd"/>
+            <w:r>
+              <w:rPr>
+                <w:rFonts w:ascii="Cambria Math" w:hAnsi="Cambria Math"/>
+                <w:sz w:val="32"/>
+                <w:szCs w:val="32"/>
+              </w:rPr>
+              <w:t xml:space="preserve"> </w:t>
+            </w:r>
+            <w:proofErr w:type="spellStart"/>
+            <w:r>
+              <w:rPr>
+                <w:rFonts w:ascii="Cambria Math" w:hAnsi="Cambria Math"/>
+                <w:sz w:val="32"/>
+                <w:szCs w:val="32"/>
+              </w:rPr>
+              <w:t>to</w:t>
+            </w:r>
+            <w:proofErr w:type="spellEnd"/>
+            <w:r>
+              <w:rPr>
+                <w:rFonts w:ascii="Cambria Math" w:hAnsi="Cambria Math"/>
+                <w:sz w:val="32"/>
+                <w:szCs w:val="32"/>
+              </w:rPr>
+              <w:t xml:space="preserve"> </w:t>
+            </w:r>
+            <w:proofErr w:type="spellStart"/>
+            <w:r>
+              <w:rPr>
+                <w:rFonts w:ascii="Cambria Math" w:hAnsi="Cambria Math"/>
+                <w:sz w:val="32"/>
+                <w:szCs w:val="32"/>
+              </w:rPr>
+              <w:t>be</w:t>
+            </w:r>
+            <w:proofErr w:type="spellEnd"/>
+            <w:r>
+              <w:rPr>
+                <w:rFonts w:ascii="Cambria Math" w:hAnsi="Cambria Math"/>
+                <w:sz w:val="32"/>
+                <w:szCs w:val="32"/>
+              </w:rPr>
+              <w:t xml:space="preserve"> </w:t>
+            </w:r>
+            <w:proofErr w:type="spellStart"/>
+            <w:r>
+              <w:rPr>
+                <w:rFonts w:ascii="Cambria Math" w:hAnsi="Cambria Math"/>
+                <w:sz w:val="32"/>
+                <w:szCs w:val="32"/>
+              </w:rPr>
+              <w:t>presented</w:t>
+            </w:r>
+            <w:proofErr w:type="spellEnd"/>
+            <w:r>
+              <w:rPr>
+                <w:rFonts w:ascii="Cambria Math" w:hAnsi="Cambria Math"/>
+                <w:sz w:val="32"/>
+                <w:szCs w:val="32"/>
+              </w:rPr>
+              <w:t xml:space="preserve">. </w:t>
+            </w:r>
+            <w:proofErr w:type="spellStart"/>
+            <w:r>
+              <w:rPr>
+                <w:rFonts w:ascii="Cambria Math" w:hAnsi="Cambria Math"/>
+                <w:sz w:val="32"/>
+                <w:szCs w:val="32"/>
+              </w:rPr>
+              <w:t>We</w:t>
+            </w:r>
+            <w:proofErr w:type="spellEnd"/>
+            <w:r>
+              <w:rPr>
+                <w:rFonts w:ascii="Cambria Math" w:hAnsi="Cambria Math"/>
+                <w:sz w:val="32"/>
+                <w:szCs w:val="32"/>
+              </w:rPr>
+              <w:t xml:space="preserve"> </w:t>
+            </w:r>
+            <w:proofErr w:type="spellStart"/>
+            <w:r>
+              <w:rPr>
+                <w:rFonts w:ascii="Cambria Math" w:hAnsi="Cambria Math"/>
+                <w:sz w:val="32"/>
+                <w:szCs w:val="32"/>
+              </w:rPr>
+              <w:t>finalized</w:t>
+            </w:r>
+            <w:proofErr w:type="spellEnd"/>
+            <w:r>
+              <w:rPr>
+                <w:rFonts w:ascii="Cambria Math" w:hAnsi="Cambria Math"/>
+                <w:sz w:val="32"/>
+                <w:szCs w:val="32"/>
+              </w:rPr>
+              <w:t xml:space="preserve"> </w:t>
+            </w:r>
+            <w:proofErr w:type="spellStart"/>
+            <w:r>
+              <w:rPr>
+                <w:rFonts w:ascii="Cambria Math" w:hAnsi="Cambria Math"/>
+                <w:sz w:val="32"/>
+                <w:szCs w:val="32"/>
+              </w:rPr>
+              <w:t>our</w:t>
+            </w:r>
+            <w:proofErr w:type="spellEnd"/>
+            <w:r>
+              <w:rPr>
+                <w:rFonts w:ascii="Cambria Math" w:hAnsi="Cambria Math"/>
+                <w:sz w:val="32"/>
+                <w:szCs w:val="32"/>
+              </w:rPr>
+              <w:t xml:space="preserve"> </w:t>
+            </w:r>
+            <w:proofErr w:type="spellStart"/>
+            <w:r>
+              <w:rPr>
+                <w:rFonts w:ascii="Cambria Math" w:hAnsi="Cambria Math"/>
+                <w:sz w:val="32"/>
+                <w:szCs w:val="32"/>
+              </w:rPr>
+              <w:t>materials</w:t>
+            </w:r>
+            <w:proofErr w:type="spellEnd"/>
+            <w:r>
+              <w:rPr>
+                <w:rFonts w:ascii="Cambria Math" w:hAnsi="Cambria Math"/>
+                <w:sz w:val="32"/>
+                <w:szCs w:val="32"/>
+              </w:rPr>
+              <w:t xml:space="preserve"> </w:t>
+            </w:r>
+            <w:proofErr w:type="spellStart"/>
+            <w:r>
+              <w:rPr>
+                <w:rFonts w:ascii="Cambria Math" w:hAnsi="Cambria Math"/>
+                <w:sz w:val="32"/>
+                <w:szCs w:val="32"/>
+              </w:rPr>
+              <w:t>and</w:t>
+            </w:r>
+            <w:proofErr w:type="spellEnd"/>
+            <w:r>
+              <w:rPr>
+                <w:rFonts w:ascii="Cambria Math" w:hAnsi="Cambria Math"/>
+                <w:sz w:val="32"/>
+                <w:szCs w:val="32"/>
+              </w:rPr>
+              <w:t xml:space="preserve"> </w:t>
+            </w:r>
+            <w:proofErr w:type="spellStart"/>
+            <w:r>
+              <w:rPr>
+                <w:rFonts w:ascii="Cambria Math" w:hAnsi="Cambria Math"/>
+                <w:sz w:val="32"/>
+                <w:szCs w:val="32"/>
+              </w:rPr>
+              <w:t>showcased</w:t>
+            </w:r>
+            <w:proofErr w:type="spellEnd"/>
+            <w:r>
+              <w:rPr>
+                <w:rFonts w:ascii="Cambria Math" w:hAnsi="Cambria Math"/>
+                <w:sz w:val="32"/>
+                <w:szCs w:val="32"/>
+              </w:rPr>
+              <w:t xml:space="preserve"> </w:t>
+            </w:r>
+            <w:proofErr w:type="spellStart"/>
+            <w:r>
+              <w:rPr>
+                <w:rFonts w:ascii="Cambria Math" w:hAnsi="Cambria Math"/>
+                <w:sz w:val="32"/>
+                <w:szCs w:val="32"/>
+              </w:rPr>
+              <w:t>the</w:t>
+            </w:r>
+            <w:proofErr w:type="spellEnd"/>
+            <w:r>
+              <w:rPr>
+                <w:rFonts w:ascii="Cambria Math" w:hAnsi="Cambria Math"/>
+                <w:sz w:val="32"/>
+                <w:szCs w:val="32"/>
+              </w:rPr>
+              <w:t xml:space="preserve"> </w:t>
+            </w:r>
+            <w:proofErr w:type="spellStart"/>
+            <w:r>
+              <w:rPr>
+                <w:rFonts w:ascii="Cambria Math" w:hAnsi="Cambria Math"/>
+                <w:sz w:val="32"/>
+                <w:szCs w:val="32"/>
+              </w:rPr>
+              <w:t>results</w:t>
+            </w:r>
+            <w:proofErr w:type="spellEnd"/>
+            <w:r>
+              <w:rPr>
+                <w:rFonts w:ascii="Cambria Math" w:hAnsi="Cambria Math"/>
+                <w:sz w:val="32"/>
+                <w:szCs w:val="32"/>
+              </w:rPr>
+              <w:t xml:space="preserve"> </w:t>
+            </w:r>
+            <w:proofErr w:type="spellStart"/>
+            <w:r>
+              <w:rPr>
+                <w:rFonts w:ascii="Cambria Math" w:hAnsi="Cambria Math"/>
+                <w:sz w:val="32"/>
+                <w:szCs w:val="32"/>
+              </w:rPr>
+              <w:t>of</w:t>
+            </w:r>
+            <w:proofErr w:type="spellEnd"/>
+            <w:r>
+              <w:rPr>
+                <w:rFonts w:ascii="Cambria Math" w:hAnsi="Cambria Math"/>
+                <w:sz w:val="32"/>
+                <w:szCs w:val="32"/>
+              </w:rPr>
+              <w:t xml:space="preserve"> </w:t>
+            </w:r>
+            <w:proofErr w:type="spellStart"/>
+            <w:r>
+              <w:rPr>
+                <w:rFonts w:ascii="Cambria Math" w:hAnsi="Cambria Math"/>
+                <w:sz w:val="32"/>
+                <w:szCs w:val="32"/>
+              </w:rPr>
+              <w:t>our</w:t>
+            </w:r>
+            <w:proofErr w:type="spellEnd"/>
+            <w:r>
+              <w:rPr>
+                <w:rFonts w:ascii="Cambria Math" w:hAnsi="Cambria Math"/>
+                <w:sz w:val="32"/>
+                <w:szCs w:val="32"/>
+              </w:rPr>
+              <w:t xml:space="preserve"> </w:t>
+            </w:r>
+            <w:proofErr w:type="spellStart"/>
+            <w:r>
+              <w:rPr>
+                <w:rFonts w:ascii="Cambria Math" w:hAnsi="Cambria Math"/>
+                <w:sz w:val="32"/>
+                <w:szCs w:val="32"/>
+              </w:rPr>
+              <w:t>hard</w:t>
+            </w:r>
+            <w:proofErr w:type="spellEnd"/>
+            <w:r>
+              <w:rPr>
+                <w:rFonts w:ascii="Cambria Math" w:hAnsi="Cambria Math"/>
+                <w:sz w:val="32"/>
+                <w:szCs w:val="32"/>
+              </w:rPr>
+              <w:t xml:space="preserve"> </w:t>
+            </w:r>
+            <w:proofErr w:type="spellStart"/>
+            <w:r>
+              <w:rPr>
+                <w:rFonts w:ascii="Cambria Math" w:hAnsi="Cambria Math"/>
+                <w:sz w:val="32"/>
+                <w:szCs w:val="32"/>
+              </w:rPr>
+              <w:t>work</w:t>
+            </w:r>
+            <w:proofErr w:type="spellEnd"/>
+            <w:r>
+              <w:rPr>
+                <w:rFonts w:ascii="Cambria Math" w:hAnsi="Cambria Math"/>
+                <w:sz w:val="32"/>
+                <w:szCs w:val="32"/>
+              </w:rPr>
+              <w:t>.</w:t>
             </w:r>
           </w:p>
         </w:tc>
@@ -1645,8 +4412,54 @@
           <w:sz w:val="72"/>
           <w:szCs w:val="72"/>
         </w:rPr>
-        <w:t xml:space="preserve"> Programmes and softwares</w:t>
+        <w:t xml:space="preserve"> </w:t>
       </w:r>
+      <w:proofErr w:type="spellStart"/>
+      <w:r>
+        <w:rPr>
+          <w:rFonts w:ascii="Cambria Math" w:hAnsi="Cambria Math"/>
+          <w:sz w:val="72"/>
+          <w:szCs w:val="72"/>
+        </w:rPr>
+        <w:t>Programmes</w:t>
+      </w:r>
+      <w:proofErr w:type="spellEnd"/>
+      <w:r>
+        <w:rPr>
+          <w:rFonts w:ascii="Cambria Math" w:hAnsi="Cambria Math"/>
+          <w:sz w:val="72"/>
+          <w:szCs w:val="72"/>
+        </w:rPr>
+        <w:t xml:space="preserve"> </w:t>
+      </w:r>
+      <w:proofErr w:type="spellStart"/>
+      <w:r>
+        <w:rPr>
+          <w:rFonts w:ascii="Cambria Math" w:hAnsi="Cambria Math"/>
+          <w:sz w:val="72"/>
+          <w:szCs w:val="72"/>
+        </w:rPr>
+        <w:t>and</w:t>
+      </w:r>
+      <w:proofErr w:type="spellEnd"/>
+      <w:r>
+        <w:rPr>
+          <w:rFonts w:ascii="Cambria Math" w:hAnsi="Cambria Math"/>
+          <w:sz w:val="72"/>
+          <w:szCs w:val="72"/>
+        </w:rPr>
+        <w:t xml:space="preserve"> </w:t>
+      </w:r>
+      <w:proofErr w:type="spellStart"/>
+      <w:r>
+        <w:rPr>
+          <w:rFonts w:ascii="Cambria Math" w:hAnsi="Cambria Math"/>
+          <w:sz w:val="72"/>
+          <w:szCs w:val="72"/>
+        </w:rPr>
+        <w:t>softwares</w:t>
+      </w:r>
+      <w:proofErr w:type="spellEnd"/>
       <w:r>
         <w:rPr>
           <w:rFonts w:ascii="Cambria Math" w:hAnsi="Cambria Math"/>
@@ -1992,8 +4805,108 @@
           <w:sz w:val="52"/>
           <w:szCs w:val="52"/>
         </w:rPr>
-        <w:t>HTML – For the structure of the site</w:t>
+        <w:t xml:space="preserve">HTML – </w:t>
       </w:r>
+      <w:proofErr w:type="spellStart"/>
+      <w:r>
+        <w:rPr>
+          <w:rFonts w:ascii="Cambria Math" w:hAnsi="Cambria Math"/>
+          <w:sz w:val="52"/>
+          <w:szCs w:val="52"/>
+        </w:rPr>
+        <w:t>For</w:t>
+      </w:r>
+      <w:proofErr w:type="spellEnd"/>
+      <w:r>
+        <w:rPr>
+          <w:rFonts w:ascii="Cambria Math" w:hAnsi="Cambria Math"/>
+          <w:sz w:val="52"/>
+          <w:szCs w:val="52"/>
+        </w:rPr>
+        <w:t xml:space="preserve"> </w:t>
+      </w:r>
+      <w:proofErr w:type="spellStart"/>
+      <w:r>
+        <w:rPr>
+          <w:rFonts w:ascii="Cambria Math" w:hAnsi="Cambria Math"/>
+          <w:sz w:val="52"/>
+          <w:szCs w:val="52"/>
+        </w:rPr>
+        <w:t>the</w:t>
+      </w:r>
+      <w:proofErr w:type="spellEnd"/>
+      <w:r>
+        <w:rPr>
+          <w:rFonts w:ascii="Cambria Math" w:hAnsi="Cambria Math"/>
+          <w:sz w:val="52"/>
+          <w:szCs w:val="52"/>
+        </w:rPr>
+        <w:t xml:space="preserve"> </w:t>
+      </w:r>
+      <w:proofErr w:type="spellStart"/>
+      <w:r>
+        <w:rPr>
+          <w:rFonts w:ascii="Cambria Math" w:hAnsi="Cambria Math"/>
+          <w:sz w:val="52"/>
+          <w:szCs w:val="52"/>
+        </w:rPr>
+        <w:t>structure</w:t>
+      </w:r>
+      <w:proofErr w:type="spellEnd"/>
+      <w:r>
+        <w:rPr>
+          <w:rFonts w:ascii="Cambria Math" w:hAnsi="Cambria Math"/>
+          <w:sz w:val="52"/>
+          <w:szCs w:val="52"/>
+        </w:rPr>
+        <w:t xml:space="preserve"> </w:t>
+      </w:r>
+      <w:proofErr w:type="spellStart"/>
+      <w:r>
+        <w:rPr>
+          <w:rFonts w:ascii="Cambria Math" w:hAnsi="Cambria Math"/>
+          <w:sz w:val="52"/>
+          <w:szCs w:val="52"/>
+        </w:rPr>
+        <w:t>of</w:t>
+      </w:r>
+      <w:proofErr w:type="spellEnd"/>
+      <w:r>
+        <w:rPr>
+          <w:rFonts w:ascii="Cambria Math" w:hAnsi="Cambria Math"/>
+          <w:sz w:val="52"/>
+          <w:szCs w:val="52"/>
+        </w:rPr>
+        <w:t xml:space="preserve"> </w:t>
+      </w:r>
+      <w:proofErr w:type="spellStart"/>
+      <w:r>
+        <w:rPr>
+          <w:rFonts w:ascii="Cambria Math" w:hAnsi="Cambria Math"/>
+          <w:sz w:val="52"/>
+          <w:szCs w:val="52"/>
+        </w:rPr>
+        <w:t>the</w:t>
+      </w:r>
+      <w:proofErr w:type="spellEnd"/>
+      <w:r>
+        <w:rPr>
+          <w:rFonts w:ascii="Cambria Math" w:hAnsi="Cambria Math"/>
+          <w:sz w:val="52"/>
+          <w:szCs w:val="52"/>
+        </w:rPr>
+        <w:t xml:space="preserve"> </w:t>
+      </w:r>
+      <w:proofErr w:type="spellStart"/>
+      <w:r>
+        <w:rPr>
+          <w:rFonts w:ascii="Cambria Math" w:hAnsi="Cambria Math"/>
+          <w:sz w:val="52"/>
+          <w:szCs w:val="52"/>
+        </w:rPr>
+        <w:t>site</w:t>
+      </w:r>
+      <w:proofErr w:type="spellEnd"/>
     </w:p>
     <w:p>
       <w:pPr>
@@ -2026,7 +4939,229 @@
           <w:sz w:val="52"/>
           <w:szCs w:val="52"/>
         </w:rPr>
-        <w:t>CSS – For the design of the site</w:t>
+        <w:t xml:space="preserve">CSS – </w:t>
+      </w:r>
+      <w:proofErr w:type="spellStart"/>
+      <w:r>
+        <w:rPr>
+          <w:rFonts w:ascii="Cambria Math" w:hAnsi="Cambria Math"/>
+          <w:sz w:val="52"/>
+          <w:szCs w:val="52"/>
+        </w:rPr>
+        <w:t>For</w:t>
+      </w:r>
+      <w:proofErr w:type="spellEnd"/>
+      <w:r>
+        <w:rPr>
+          <w:rFonts w:ascii="Cambria Math" w:hAnsi="Cambria Math"/>
+          <w:sz w:val="52"/>
+          <w:szCs w:val="52"/>
+        </w:rPr>
+        <w:t xml:space="preserve"> </w:t>
+      </w:r>
+      <w:proofErr w:type="spellStart"/>
+      <w:r>
+        <w:rPr>
+          <w:rFonts w:ascii="Cambria Math" w:hAnsi="Cambria Math"/>
+          <w:sz w:val="52"/>
+          <w:szCs w:val="52"/>
+        </w:rPr>
+        <w:t>the</w:t>
+      </w:r>
+      <w:proofErr w:type="spellEnd"/>
+      <w:r>
+        <w:rPr>
+          <w:rFonts w:ascii="Cambria Math" w:hAnsi="Cambria Math"/>
+          <w:sz w:val="52"/>
+          <w:szCs w:val="52"/>
+        </w:rPr>
+        <w:t xml:space="preserve"> </w:t>
+      </w:r>
+      <w:proofErr w:type="spellStart"/>
+      <w:r>
+        <w:rPr>
+          <w:rFonts w:ascii="Cambria Math" w:hAnsi="Cambria Math"/>
+          <w:sz w:val="52"/>
+          <w:szCs w:val="52"/>
+        </w:rPr>
+        <w:t>design</w:t>
+      </w:r>
+      <w:proofErr w:type="spellEnd"/>
+      <w:r>
+        <w:rPr>
+          <w:rFonts w:ascii="Cambria Math" w:hAnsi="Cambria Math"/>
+          <w:sz w:val="52"/>
+          <w:szCs w:val="52"/>
+        </w:rPr>
+        <w:t xml:space="preserve"> </w:t>
+      </w:r>
+      <w:proofErr w:type="spellStart"/>
+      <w:r>
+        <w:rPr>
+          <w:rFonts w:ascii="Cambria Math" w:hAnsi="Cambria Math"/>
+          <w:sz w:val="52"/>
+          <w:szCs w:val="52"/>
+        </w:rPr>
+        <w:t>of</w:t>
+      </w:r>
+      <w:proofErr w:type="spellEnd"/>
+      <w:r>
+        <w:rPr>
+          <w:rFonts w:ascii="Cambria Math" w:hAnsi="Cambria Math"/>
+          <w:sz w:val="52"/>
+          <w:szCs w:val="52"/>
+        </w:rPr>
+        <w:t xml:space="preserve"> </w:t>
+      </w:r>
+      <w:proofErr w:type="spellStart"/>
+      <w:r>
+        <w:rPr>
+          <w:rFonts w:ascii="Cambria Math" w:hAnsi="Cambria Math"/>
+          <w:sz w:val="52"/>
+          <w:szCs w:val="52"/>
+        </w:rPr>
+        <w:t>the</w:t>
+      </w:r>
+      <w:proofErr w:type="spellEnd"/>
+      <w:r>
+        <w:rPr>
+          <w:rFonts w:ascii="Cambria Math" w:hAnsi="Cambria Math"/>
+          <w:sz w:val="52"/>
+          <w:szCs w:val="52"/>
+        </w:rPr>
+        <w:t xml:space="preserve"> </w:t>
+      </w:r>
+      <w:proofErr w:type="spellStart"/>
+      <w:r>
+        <w:rPr>
+          <w:rFonts w:ascii="Cambria Math" w:hAnsi="Cambria Math"/>
+          <w:sz w:val="52"/>
+          <w:szCs w:val="52"/>
+        </w:rPr>
+        <w:t>site</w:t>
+      </w:r>
+      <w:proofErr w:type="spellEnd"/>
+    </w:p>
+    <w:p>
+      <w:pPr>
+        <w:pStyle w:val="a9"/>
+        <w:rPr>
+          <w:rFonts w:ascii="Cambria Math" w:hAnsi="Cambria Math"/>
+          <w:sz w:val="52"/>
+          <w:szCs w:val="52"/>
+        </w:rPr>
+      </w:pPr>
+    </w:p>
+    <w:p>
+      <w:pPr>
+        <w:pStyle w:val="a9"/>
+        <w:ind w:left="1800"/>
+        <w:rPr>
+          <w:rFonts w:ascii="Cambria Math" w:hAnsi="Cambria Math"/>
+          <w:sz w:val="52"/>
+          <w:szCs w:val="52"/>
+        </w:rPr>
+      </w:pPr>
+    </w:p>
+    <w:p>
+      <w:pPr>
+        <w:pStyle w:val="a9"/>
+        <w:ind w:left="1080"/>
+        <w:rPr>
+          <w:rFonts w:ascii="Cambria Math" w:hAnsi="Cambria Math"/>
+          <w:sz w:val="72"/>
+          <w:szCs w:val="72"/>
+          <w:lang w:val="en-US"/>
+        </w:rPr>
+      </w:pPr>
+      <w:r>
+        <w:rPr>
+          <w:rFonts w:ascii="Cambria Math" w:hAnsi="Cambria Math"/>
+          <w:sz w:val="72"/>
+          <w:szCs w:val="72"/>
+          <w:lang w:val="en-US"/>
+        </w:rPr>
+        <w:t>6. Block diagram</w:t>
+      </w:r>
+    </w:p>
+    <w:p>
+      <w:pPr>
+        <w:pStyle w:val="a9"/>
+        <w:ind w:left="1080"/>
+        <w:rPr>
+          <w:rFonts w:ascii="Cambria Math" w:hAnsi="Cambria Math"/>
+          <w:sz w:val="72"/>
+          <w:szCs w:val="72"/>
+        </w:rPr>
+      </w:pPr>
+      <w:r>
+        <w:rPr>
+          <w:rFonts w:ascii="Cambria Math" w:hAnsi="Cambria Math"/>
+          <w:sz w:val="72"/>
+          <w:szCs w:val="72"/>
+        </w:rPr>
+        <w:drawing>
+          <wp:anchor distT="0" distB="0" distL="114300" distR="114300" simplePos="0" relativeHeight="251668480" behindDoc="1" locked="0" layoutInCell="1" allowOverlap="1" wp14:anchorId="5EBE570F" wp14:editId="1080F5BC">
+            <wp:simplePos x="0" y="0"/>
+            <wp:positionH relativeFrom="margin">
+              <wp:align>center</wp:align>
+            </wp:positionH>
+            <wp:positionV relativeFrom="paragraph">
+              <wp:posOffset>331470</wp:posOffset>
+            </wp:positionV>
+            <wp:extent cx="7478395" cy="2634755"/>
+            <wp:effectExtent l="0" t="0" r="8255" b="0"/>
+            <wp:wrapNone/>
+            <wp:docPr id="148246294" name="Картина 2" descr="Картина, която съдържа диаграма, текст, линия, План&#10;&#10;Генерираното от ИИ съдържание може да е неправилно."/>
+            <wp:cNvGraphicFramePr>
+              <a:graphicFrameLocks xmlns:a="http://schemas.openxmlformats.org/drawingml/2006/main" noChangeAspect="1"/>
+            </wp:cNvGraphicFramePr>
+            <a:graphic xmlns:a="http://schemas.openxmlformats.org/drawingml/2006/main">
+              <a:graphicData uri="http://schemas.openxmlformats.org/drawingml/2006/picture">
+                <pic:pic xmlns:pic="http://schemas.openxmlformats.org/drawingml/2006/picture">
+                  <pic:nvPicPr>
+                    <pic:cNvPr id="148246294" name="Картина 2" descr="Картина, която съдържа диаграма, текст, линия, План&#10;&#10;Генерираното от ИИ съдържание може да е неправилно."/>
+                    <pic:cNvPicPr>
+                      <a:picLocks noChangeAspect="1" noChangeArrowheads="1"/>
+                    </pic:cNvPicPr>
+                  </pic:nvPicPr>
+                  <pic:blipFill>
+                    <a:blip r:embed="rId7">
+                      <a:extLst>
+                        <a:ext uri="{28A0092B-C50C-407E-A947-70E740481C1C}">
+                          <a14:useLocalDpi xmlns:a14="http://schemas.microsoft.com/office/drawing/2010/main" val="0"/>
+                        </a:ext>
+                      </a:extLst>
+                    </a:blip>
+                    <a:srcRect/>
+                    <a:stretch>
+                      <a:fillRect/>
+                    </a:stretch>
+                  </pic:blipFill>
+                  <pic:spPr bwMode="auto">
+                    <a:xfrm>
+                      <a:off x="0" y="0"/>
+                      <a:ext cx="7478395" cy="2634755"/>
+                    </a:xfrm>
+                    <a:prstGeom prst="rect">
+                      <a:avLst/>
+                    </a:prstGeom>
+                    <a:noFill/>
+                    <a:ln>
+                      <a:noFill/>
+                    </a:ln>
+                  </pic:spPr>
+                </pic:pic>
+              </a:graphicData>
+            </a:graphic>
+            <wp14:sizeRelH relativeFrom="margin">
+              <wp14:pctWidth>0</wp14:pctWidth>
+            </wp14:sizeRelH>
+            <wp14:sizeRelV relativeFrom="margin">
+              <wp14:pctHeight>0</wp14:pctHeight>
+            </wp14:sizeRelV>
+          </wp:anchor>
+        </w:drawing>
       </w:r>
     </w:p>
     <w:p>
@@ -3132,7 +6267,6 @@
   <w:style w:type="character" w:default="1" w:styleId="a0">
     <w:name w:val="Default Paragraph Font"/>
     <w:uiPriority w:val="1"/>
-    <w:semiHidden/>
     <w:unhideWhenUsed/>
   </w:style>
   <w:style w:type="table" w:default="1" w:styleId="a1">

</xml_diff>